<commit_message>
Report with improvements 2
</commit_message>
<xml_diff>
--- a/Task 8/Load_test_report_task8.docx
+++ b/Task 8/Load_test_report_task8.docx
@@ -1342,6 +1342,41 @@
         <w:br/>
       </w:r>
       <w:r>
+        <w:rPr>
+          <w:b/>
+          <w:bCs/>
+        </w:rPr>
+        <w:t xml:space="preserve">Metrics to </w:t>
+      </w:r>
+      <w:proofErr w:type="gramStart"/>
+      <w:r>
+        <w:rPr>
+          <w:b/>
+          <w:bCs/>
+        </w:rPr>
+        <w:t>monitor</w:t>
+      </w:r>
+      <w:r>
+        <w:rPr>
+          <w:b/>
+          <w:bCs/>
+        </w:rPr>
+        <w:t>:</w:t>
+      </w:r>
+      <w:proofErr w:type="gramEnd"/>
+      <w:r>
+        <w:t xml:space="preserve"> average throughput, response time 95</w:t>
+      </w:r>
+      <w:r>
+        <w:rPr>
+          <w:vertAlign w:val="superscript"/>
+        </w:rPr>
+        <w:t>th</w:t>
+      </w:r>
+      <w:r>
+        <w:t xml:space="preserve"> percentile, error rate, and CPU usage.</w:t>
+      </w:r>
+      <w:r>
         <w:br/>
       </w:r>
       <w:r>
@@ -1399,6 +1434,60 @@
           <w:b/>
           <w:bCs/>
         </w:rPr>
+        <w:t>Base configuration:</w:t>
+      </w:r>
+      <w:r>
+        <w:t xml:space="preserve"> CPU count 1, RAM 4 GB. For the mentioned </w:t>
+      </w:r>
+      <w:r>
+        <w:t>configuration,</w:t>
+      </w:r>
+      <w:r>
+        <w:t xml:space="preserve"> the capacity test </w:t>
+      </w:r>
+      <w:r>
+        <w:t>has been conducted. According to the capacity test</w:t>
+      </w:r>
+      <w:r>
+        <w:t xml:space="preserve">, the </w:t>
+      </w:r>
+      <w:r>
+        <w:t xml:space="preserve">saturation point is </w:t>
+      </w:r>
+      <w:r>
+        <w:t>around 95</w:t>
+      </w:r>
+      <w:r>
+        <w:t xml:space="preserve"> users, and </w:t>
+      </w:r>
+      <w:r>
+        <w:t xml:space="preserve">the application stays in the comfort zone while the </w:t>
+      </w:r>
+      <w:bookmarkStart w:id="0" w:name="_Hlk107222040"/>
+      <w:r>
+        <w:t>users count is less than 75 users</w:t>
+      </w:r>
+      <w:bookmarkEnd w:id="0"/>
+      <w:r>
+        <w:t>. On the base of this results, th</w:t>
+      </w:r>
+      <w:r>
+        <w:t>e average load was defined to be 40 users.</w:t>
+      </w:r>
+    </w:p>
+    <w:p>
+      <w:pPr>
+        <w:pStyle w:val="ListParagraph"/>
+        <w:rPr>
+          <w:b/>
+          <w:bCs/>
+        </w:rPr>
+      </w:pPr>
+      <w:r>
+        <w:rPr>
+          <w:b/>
+          <w:bCs/>
+        </w:rPr>
         <w:br/>
       </w:r>
       <w:r>
@@ -1415,6 +1504,45 @@
         </w:rPr>
         <w:t xml:space="preserve"> </w:t>
       </w:r>
+    </w:p>
+    <w:p>
+      <w:pPr>
+        <w:pStyle w:val="ListParagraph"/>
+        <w:rPr>
+          <w:b/>
+          <w:bCs/>
+        </w:rPr>
+      </w:pPr>
+      <w:r>
+        <w:t xml:space="preserve">The scalability test for the </w:t>
+      </w:r>
+      <w:r>
+        <w:t>application under test were conducted. On the base of the capacity test the average load was defined.</w:t>
+      </w:r>
+    </w:p>
+    <w:p>
+      <w:pPr>
+        <w:pStyle w:val="ListParagraph"/>
+        <w:rPr>
+          <w:b/>
+          <w:bCs/>
+        </w:rPr>
+      </w:pPr>
+      <w:r>
+        <w:rPr>
+          <w:b/>
+          <w:bCs/>
+        </w:rPr>
+        <w:t>Average load</w:t>
+      </w:r>
+      <w:r>
+        <w:t>: as 40 virtual users.</w:t>
+      </w:r>
+    </w:p>
+    <w:p>
+      <w:pPr>
+        <w:pStyle w:val="ListParagraph"/>
+      </w:pPr>
       <w:r>
         <w:t>Load</w:t>
       </w:r>
@@ -1715,15 +1843,6 @@
     </w:tbl>
     <w:p>
       <w:pPr>
-        <w:pStyle w:val="ListParagraph"/>
-        <w:rPr>
-          <w:b/>
-          <w:bCs/>
-        </w:rPr>
-      </w:pPr>
-    </w:p>
-    <w:p>
-      <w:pPr>
         <w:rPr>
           <w:b/>
           <w:bCs/>
@@ -1737,10 +1856,6 @@
           <w:ilvl w:val="0"/>
           <w:numId w:val="1"/>
         </w:numPr>
-        <w:rPr>
-          <w:b/>
-          <w:bCs/>
-        </w:rPr>
       </w:pPr>
       <w:r>
         <w:rPr>
@@ -1756,128 +1871,12 @@
         </w:rPr>
         <w:t xml:space="preserve"> </w:t>
       </w:r>
-    </w:p>
-    <w:p>
-      <w:pPr>
-        <w:pStyle w:val="ListParagraph"/>
-      </w:pPr>
-      <w:r>
-        <w:t>The scalability test</w:t>
-      </w:r>
-      <w:r>
-        <w:t xml:space="preserve"> for the </w:t>
-      </w:r>
-      <w:r>
-        <w:t xml:space="preserve">application under test were conducted. </w:t>
-      </w:r>
-      <w:r>
-        <w:t>On the base of the capacity test the average load was defined</w:t>
-      </w:r>
-      <w:r>
-        <w:t>.</w:t>
-      </w:r>
-    </w:p>
-    <w:p>
-      <w:pPr>
-        <w:pStyle w:val="ListParagraph"/>
-      </w:pPr>
       <w:r>
         <w:rPr>
           <w:b/>
           <w:bCs/>
         </w:rPr>
         <w:t xml:space="preserve"> </w:t>
-      </w:r>
-      <w:r>
-        <w:rPr>
-          <w:b/>
-          <w:bCs/>
-        </w:rPr>
-        <w:t>Average load</w:t>
-      </w:r>
-      <w:r>
-        <w:t xml:space="preserve">: </w:t>
-      </w:r>
-      <w:r>
-        <w:t>as 40 virtual users.</w:t>
-      </w:r>
-      <w:r>
-        <w:t xml:space="preserve"> </w:t>
-      </w:r>
-    </w:p>
-    <w:p>
-      <w:pPr>
-        <w:pStyle w:val="ListParagraph"/>
-      </w:pPr>
-      <w:r>
-        <w:rPr>
-          <w:b/>
-          <w:bCs/>
-        </w:rPr>
-        <w:t xml:space="preserve">Metrics to </w:t>
-      </w:r>
-      <w:proofErr w:type="gramStart"/>
-      <w:r>
-        <w:rPr>
-          <w:b/>
-          <w:bCs/>
-        </w:rPr>
-        <w:t>monitor</w:t>
-      </w:r>
-      <w:r>
-        <w:rPr>
-          <w:b/>
-          <w:bCs/>
-        </w:rPr>
-        <w:t>:</w:t>
-      </w:r>
-      <w:proofErr w:type="gramEnd"/>
-      <w:r>
-        <w:t xml:space="preserve"> average throughput, </w:t>
-      </w:r>
-      <w:r>
-        <w:t>response time 95</w:t>
-      </w:r>
-      <w:r>
-        <w:rPr>
-          <w:vertAlign w:val="superscript"/>
-        </w:rPr>
-        <w:t>th</w:t>
-      </w:r>
-      <w:r>
-        <w:t xml:space="preserve"> percentile, error rate, and CPU usage. </w:t>
-      </w:r>
-    </w:p>
-    <w:p>
-      <w:pPr>
-        <w:pStyle w:val="ListParagraph"/>
-      </w:pPr>
-      <w:r>
-        <w:rPr>
-          <w:b/>
-          <w:bCs/>
-        </w:rPr>
-        <w:t>B</w:t>
-      </w:r>
-      <w:r>
-        <w:rPr>
-          <w:b/>
-          <w:bCs/>
-        </w:rPr>
-        <w:t xml:space="preserve">ase </w:t>
-      </w:r>
-      <w:r>
-        <w:rPr>
-          <w:b/>
-          <w:bCs/>
-        </w:rPr>
-        <w:t>configuration:</w:t>
-      </w:r>
-      <w:r>
-        <w:t xml:space="preserve"> </w:t>
-      </w:r>
-      <w:r>
-        <w:t>CPU count 1, RAM 4 GB.</w:t>
       </w:r>
     </w:p>
     <w:p>
@@ -2025,6 +2024,881 @@
     </w:p>
     <w:p>
       <w:pPr>
+        <w:ind w:firstLine="720"/>
+        <w:rPr>
+          <w:b/>
+          <w:bCs/>
+        </w:rPr>
+      </w:pPr>
+      <w:r>
+        <w:rPr>
+          <w:b/>
+          <w:bCs/>
+        </w:rPr>
+        <w:t>Comparison of results for different configurations</w:t>
+      </w:r>
+    </w:p>
+    <w:p>
+      <w:pPr>
+        <w:pStyle w:val="ListParagraph"/>
+        <w:rPr>
+          <w:b/>
+          <w:bCs/>
+        </w:rPr>
+      </w:pPr>
+      <w:r>
+        <w:rPr>
+          <w:noProof/>
+        </w:rPr>
+        <mc:AlternateContent>
+          <mc:Choice Requires="wpi">
+            <w:drawing>
+              <wp:anchor distT="0" distB="0" distL="114300" distR="114300" simplePos="0" relativeHeight="251660288" behindDoc="0" locked="0" layoutInCell="1" allowOverlap="1" wp14:anchorId="0ECD6ECF" wp14:editId="7A20AE4C">
+                <wp:simplePos x="0" y="0"/>
+                <wp:positionH relativeFrom="column">
+                  <wp:posOffset>6811860</wp:posOffset>
+                </wp:positionH>
+                <wp:positionV relativeFrom="paragraph">
+                  <wp:posOffset>2362140</wp:posOffset>
+                </wp:positionV>
+                <wp:extent cx="360" cy="360"/>
+                <wp:effectExtent l="38100" t="38100" r="57150" b="57150"/>
+                <wp:wrapNone/>
+                <wp:docPr id="15" name="Ink 15"/>
+                <wp:cNvGraphicFramePr/>
+                <a:graphic xmlns:a="http://schemas.openxmlformats.org/drawingml/2006/main">
+                  <a:graphicData uri="http://schemas.microsoft.com/office/word/2010/wordprocessingInk">
+                    <w14:contentPart bwMode="auto" r:id="rId16">
+                      <w14:nvContentPartPr>
+                        <w14:cNvContentPartPr/>
+                      </w14:nvContentPartPr>
+                      <w14:xfrm>
+                        <a:off x="0" y="0"/>
+                        <a:ext cx="360" cy="360"/>
+                      </w14:xfrm>
+                    </w14:contentPart>
+                  </a:graphicData>
+                </a:graphic>
+              </wp:anchor>
+            </w:drawing>
+          </mc:Choice>
+          <mc:Fallback>
+            <w:pict>
+              <v:shapetype w14:anchorId="6B3FCEB0" id="_x0000_t75" coordsize="21600,21600" o:spt="75" o:preferrelative="t" path="m@4@5l@4@11@9@11@9@5xe" filled="f" stroked="f">
+                <v:stroke joinstyle="miter"/>
+                <v:formulas>
+                  <v:f eqn="if lineDrawn pixelLineWidth 0"/>
+                  <v:f eqn="sum @0 1 0"/>
+                  <v:f eqn="sum 0 0 @1"/>
+                  <v:f eqn="prod @2 1 2"/>
+                  <v:f eqn="prod @3 21600 pixelWidth"/>
+                  <v:f eqn="prod @3 21600 pixelHeight"/>
+                  <v:f eqn="sum @0 0 1"/>
+                  <v:f eqn="prod @6 1 2"/>
+                  <v:f eqn="prod @7 21600 pixelWidth"/>
+                  <v:f eqn="sum @8 21600 0"/>
+                  <v:f eqn="prod @7 21600 pixelHeight"/>
+                  <v:f eqn="sum @10 21600 0"/>
+                </v:formulas>
+                <v:path o:extrusionok="f" gradientshapeok="t" o:connecttype="rect"/>
+                <o:lock v:ext="edit" aspectratio="t"/>
+              </v:shapetype>
+              <v:shape id="Ink 15" o:spid="_x0000_s1026" type="#_x0000_t75" style="position:absolute;margin-left:535.65pt;margin-top:185.3pt;width:1.45pt;height:1.45pt;z-index:251660288;visibility:visible;mso-wrap-style:square;mso-wrap-distance-left:9pt;mso-wrap-distance-top:0;mso-wrap-distance-right:9pt;mso-wrap-distance-bottom:0;mso-position-horizontal:absolute;mso-position-horizontal-relative:text;mso-position-vertical:absolute;mso-position-vertical-relative:text" o:gfxdata="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">
+                <v:imagedata r:id="rId17" o:title=""/>
+              </v:shape>
+            </w:pict>
+          </mc:Fallback>
+        </mc:AlternateContent>
+      </w:r>
+      <w:r>
+        <w:rPr>
+          <w:noProof/>
+        </w:rPr>
+        <mc:AlternateContent>
+          <mc:Choice Requires="wpi">
+            <w:drawing>
+              <wp:anchor distT="0" distB="0" distL="114300" distR="114300" simplePos="0" relativeHeight="251659264" behindDoc="0" locked="0" layoutInCell="1" allowOverlap="1" wp14:anchorId="52CB952A" wp14:editId="67265A53">
+                <wp:simplePos x="0" y="0"/>
+                <wp:positionH relativeFrom="column">
+                  <wp:posOffset>7246740</wp:posOffset>
+                </wp:positionH>
+                <wp:positionV relativeFrom="paragraph">
+                  <wp:posOffset>2491740</wp:posOffset>
+                </wp:positionV>
+                <wp:extent cx="360" cy="360"/>
+                <wp:effectExtent l="38100" t="38100" r="57150" b="57150"/>
+                <wp:wrapNone/>
+                <wp:docPr id="13" name="Ink 13"/>
+                <wp:cNvGraphicFramePr/>
+                <a:graphic xmlns:a="http://schemas.openxmlformats.org/drawingml/2006/main">
+                  <a:graphicData uri="http://schemas.microsoft.com/office/word/2010/wordprocessingInk">
+                    <w14:contentPart bwMode="auto" r:id="rId18">
+                      <w14:nvContentPartPr>
+                        <w14:cNvContentPartPr/>
+                      </w14:nvContentPartPr>
+                      <w14:xfrm>
+                        <a:off x="0" y="0"/>
+                        <a:ext cx="360" cy="360"/>
+                      </w14:xfrm>
+                    </w14:contentPart>
+                  </a:graphicData>
+                </a:graphic>
+              </wp:anchor>
+            </w:drawing>
+          </mc:Choice>
+          <mc:Fallback>
+            <w:pict>
+              <v:shape w14:anchorId="46CB4BF4" id="Ink 13" o:spid="_x0000_s1026" type="#_x0000_t75" style="position:absolute;margin-left:569.9pt;margin-top:195.5pt;width:1.45pt;height:1.45pt;z-index:251659264;visibility:visible;mso-wrap-style:square;mso-wrap-distance-left:9pt;mso-wrap-distance-top:0;mso-wrap-distance-right:9pt;mso-wrap-distance-bottom:0;mso-position-horizontal:absolute;mso-position-horizontal-relative:text;mso-position-vertical:absolute;mso-position-vertical-relative:text" o:gfxdata="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">
+                <v:imagedata r:id="rId17" o:title=""/>
+              </v:shape>
+            </w:pict>
+          </mc:Fallback>
+        </mc:AlternateContent>
+      </w:r>
+      <w:r>
+        <w:rPr>
+          <w:b/>
+          <w:bCs/>
+        </w:rPr>
+        <w:t>RAM 4 GB</w:t>
+      </w:r>
+    </w:p>
+    <w:tbl>
+      <w:tblPr>
+        <w:tblStyle w:val="GridTable5Dark-Accent5"/>
+        <w:tblW w:w="0" w:type="auto"/>
+        <w:tblInd w:w="667" w:type="dxa"/>
+        <w:tblLook w:val="04A0" w:firstRow="1" w:lastRow="0" w:firstColumn="1" w:lastColumn="0" w:noHBand="0" w:noVBand="1"/>
+      </w:tblPr>
+      <w:tblGrid>
+        <w:gridCol w:w="2265"/>
+        <w:gridCol w:w="2288"/>
+        <w:gridCol w:w="2288"/>
+        <w:gridCol w:w="2295"/>
+      </w:tblGrid>
+      <w:tr>
+        <w:trPr>
+          <w:cnfStyle w:val="100000000000" w:firstRow="1" w:lastRow="0" w:firstColumn="0" w:lastColumn="0" w:oddVBand="0" w:evenVBand="0" w:oddHBand="0" w:evenHBand="0" w:firstRowFirstColumn="0" w:firstRowLastColumn="0" w:lastRowFirstColumn="0" w:lastRowLastColumn="0"/>
+        </w:trPr>
+        <w:tc>
+          <w:tcPr>
+            <w:cnfStyle w:val="001000000000" w:firstRow="0" w:lastRow="0" w:firstColumn="1" w:lastColumn="0" w:oddVBand="0" w:evenVBand="0" w:oddHBand="0" w:evenHBand="0" w:firstRowFirstColumn="0" w:firstRowLastColumn="0" w:lastRowFirstColumn="0" w:lastRowLastColumn="0"/>
+            <w:tcW w:w="2265" w:type="dxa"/>
+          </w:tcPr>
+          <w:p>
+            <w:pPr>
+              <w:pStyle w:val="ListParagraph"/>
+              <w:ind w:left="0"/>
+            </w:pPr>
+          </w:p>
+        </w:tc>
+        <w:tc>
+          <w:tcPr>
+            <w:tcW w:w="2288" w:type="dxa"/>
+          </w:tcPr>
+          <w:p>
+            <w:pPr>
+              <w:pStyle w:val="ListParagraph"/>
+              <w:ind w:left="0"/>
+              <w:cnfStyle w:val="100000000000" w:firstRow="1" w:lastRow="0" w:firstColumn="0" w:lastColumn="0" w:oddVBand="0" w:evenVBand="0" w:oddHBand="0" w:evenHBand="0" w:firstRowFirstColumn="0" w:firstRowLastColumn="0" w:lastRowFirstColumn="0" w:lastRowLastColumn="0"/>
+            </w:pPr>
+            <w:r>
+              <w:t>1 CPU</w:t>
+            </w:r>
+          </w:p>
+        </w:tc>
+        <w:tc>
+          <w:tcPr>
+            <w:tcW w:w="2288" w:type="dxa"/>
+          </w:tcPr>
+          <w:p>
+            <w:pPr>
+              <w:pStyle w:val="ListParagraph"/>
+              <w:ind w:left="0"/>
+              <w:cnfStyle w:val="100000000000" w:firstRow="1" w:lastRow="0" w:firstColumn="0" w:lastColumn="0" w:oddVBand="0" w:evenVBand="0" w:oddHBand="0" w:evenHBand="0" w:firstRowFirstColumn="0" w:firstRowLastColumn="0" w:lastRowFirstColumn="0" w:lastRowLastColumn="0"/>
+            </w:pPr>
+            <w:r>
+              <w:t>2 CPU</w:t>
+            </w:r>
+          </w:p>
+        </w:tc>
+        <w:tc>
+          <w:tcPr>
+            <w:tcW w:w="2295" w:type="dxa"/>
+          </w:tcPr>
+          <w:p>
+            <w:pPr>
+              <w:pStyle w:val="ListParagraph"/>
+              <w:ind w:left="0"/>
+              <w:cnfStyle w:val="100000000000" w:firstRow="1" w:lastRow="0" w:firstColumn="0" w:lastColumn="0" w:oddVBand="0" w:evenVBand="0" w:oddHBand="0" w:evenHBand="0" w:firstRowFirstColumn="0" w:firstRowLastColumn="0" w:lastRowFirstColumn="0" w:lastRowLastColumn="0"/>
+            </w:pPr>
+            <w:r>
+              <w:t>3CPU</w:t>
+            </w:r>
+          </w:p>
+        </w:tc>
+      </w:tr>
+      <w:tr>
+        <w:trPr>
+          <w:cnfStyle w:val="000000100000" w:firstRow="0" w:lastRow="0" w:firstColumn="0" w:lastColumn="0" w:oddVBand="0" w:evenVBand="0" w:oddHBand="1" w:evenHBand="0" w:firstRowFirstColumn="0" w:firstRowLastColumn="0" w:lastRowFirstColumn="0" w:lastRowLastColumn="0"/>
+        </w:trPr>
+        <w:tc>
+          <w:tcPr>
+            <w:cnfStyle w:val="001000000000" w:firstRow="0" w:lastRow="0" w:firstColumn="1" w:lastColumn="0" w:oddVBand="0" w:evenVBand="0" w:oddHBand="0" w:evenHBand="0" w:firstRowFirstColumn="0" w:firstRowLastColumn="0" w:lastRowFirstColumn="0" w:lastRowLastColumn="0"/>
+            <w:tcW w:w="2265" w:type="dxa"/>
+          </w:tcPr>
+          <w:p>
+            <w:pPr>
+              <w:pStyle w:val="ListParagraph"/>
+              <w:ind w:left="0"/>
+            </w:pPr>
+            <w:r>
+              <w:t>Throughput (Req/s)</w:t>
+            </w:r>
+          </w:p>
+        </w:tc>
+        <w:tc>
+          <w:tcPr>
+            <w:tcW w:w="2288" w:type="dxa"/>
+          </w:tcPr>
+          <w:p>
+            <w:pPr>
+              <w:pStyle w:val="ListParagraph"/>
+              <w:ind w:left="0"/>
+              <w:cnfStyle w:val="000000100000" w:firstRow="0" w:lastRow="0" w:firstColumn="0" w:lastColumn="0" w:oddVBand="0" w:evenVBand="0" w:oddHBand="1" w:evenHBand="0" w:firstRowFirstColumn="0" w:firstRowLastColumn="0" w:lastRowFirstColumn="0" w:lastRowLastColumn="0"/>
+            </w:pPr>
+            <w:r>
+              <w:t>11.13</w:t>
+            </w:r>
+          </w:p>
+        </w:tc>
+        <w:tc>
+          <w:tcPr>
+            <w:tcW w:w="2288" w:type="dxa"/>
+          </w:tcPr>
+          <w:p>
+            <w:pPr>
+              <w:pStyle w:val="ListParagraph"/>
+              <w:ind w:left="0"/>
+              <w:cnfStyle w:val="000000100000" w:firstRow="0" w:lastRow="0" w:firstColumn="0" w:lastColumn="0" w:oddVBand="0" w:evenVBand="0" w:oddHBand="1" w:evenHBand="0" w:firstRowFirstColumn="0" w:firstRowLastColumn="0" w:lastRowFirstColumn="0" w:lastRowLastColumn="0"/>
+            </w:pPr>
+            <w:r>
+              <w:t>16.53</w:t>
+            </w:r>
+          </w:p>
+        </w:tc>
+        <w:tc>
+          <w:tcPr>
+            <w:tcW w:w="2295" w:type="dxa"/>
+          </w:tcPr>
+          <w:p>
+            <w:pPr>
+              <w:pStyle w:val="ListParagraph"/>
+              <w:ind w:left="0"/>
+              <w:cnfStyle w:val="000000100000" w:firstRow="0" w:lastRow="0" w:firstColumn="0" w:lastColumn="0" w:oddVBand="0" w:evenVBand="0" w:oddHBand="1" w:evenHBand="0" w:firstRowFirstColumn="0" w:firstRowLastColumn="0" w:lastRowFirstColumn="0" w:lastRowLastColumn="0"/>
+            </w:pPr>
+            <w:r>
+              <w:t>17.36</w:t>
+            </w:r>
+          </w:p>
+        </w:tc>
+      </w:tr>
+      <w:tr>
+        <w:tc>
+          <w:tcPr>
+            <w:cnfStyle w:val="001000000000" w:firstRow="0" w:lastRow="0" w:firstColumn="1" w:lastColumn="0" w:oddVBand="0" w:evenVBand="0" w:oddHBand="0" w:evenHBand="0" w:firstRowFirstColumn="0" w:firstRowLastColumn="0" w:lastRowFirstColumn="0" w:lastRowLastColumn="0"/>
+            <w:tcW w:w="2265" w:type="dxa"/>
+          </w:tcPr>
+          <w:p>
+            <w:pPr>
+              <w:pStyle w:val="ListParagraph"/>
+              <w:ind w:left="0"/>
+            </w:pPr>
+            <w:r>
+              <w:t>Response Time 95</w:t>
+            </w:r>
+            <w:r>
+              <w:rPr>
+                <w:vertAlign w:val="superscript"/>
+              </w:rPr>
+              <w:t>th</w:t>
+            </w:r>
+            <w:r>
+              <w:t xml:space="preserve"> percentile</w:t>
+            </w:r>
+          </w:p>
+        </w:tc>
+        <w:tc>
+          <w:tcPr>
+            <w:tcW w:w="2288" w:type="dxa"/>
+          </w:tcPr>
+          <w:p>
+            <w:pPr>
+              <w:pStyle w:val="ListParagraph"/>
+              <w:ind w:left="0"/>
+              <w:cnfStyle w:val="000000000000" w:firstRow="0" w:lastRow="0" w:firstColumn="0" w:lastColumn="0" w:oddVBand="0" w:evenVBand="0" w:oddHBand="0" w:evenHBand="0" w:firstRowFirstColumn="0" w:firstRowLastColumn="0" w:lastRowFirstColumn="0" w:lastRowLastColumn="0"/>
+            </w:pPr>
+            <w:r>
+              <w:t>3.05 s</w:t>
+            </w:r>
+          </w:p>
+        </w:tc>
+        <w:tc>
+          <w:tcPr>
+            <w:tcW w:w="2288" w:type="dxa"/>
+          </w:tcPr>
+          <w:p>
+            <w:pPr>
+              <w:pStyle w:val="ListParagraph"/>
+              <w:ind w:left="0"/>
+              <w:cnfStyle w:val="000000000000" w:firstRow="0" w:lastRow="0" w:firstColumn="0" w:lastColumn="0" w:oddVBand="0" w:evenVBand="0" w:oddHBand="0" w:evenHBand="0" w:firstRowFirstColumn="0" w:firstRowLastColumn="0" w:lastRowFirstColumn="0" w:lastRowLastColumn="0"/>
+            </w:pPr>
+            <w:r>
+              <w:t xml:space="preserve">535.40 </w:t>
+            </w:r>
+            <w:proofErr w:type="spellStart"/>
+            <w:r>
+              <w:t>ms</w:t>
+            </w:r>
+            <w:proofErr w:type="spellEnd"/>
+          </w:p>
+        </w:tc>
+        <w:tc>
+          <w:tcPr>
+            <w:tcW w:w="2295" w:type="dxa"/>
+          </w:tcPr>
+          <w:p>
+            <w:pPr>
+              <w:pStyle w:val="ListParagraph"/>
+              <w:ind w:left="0"/>
+              <w:cnfStyle w:val="000000000000" w:firstRow="0" w:lastRow="0" w:firstColumn="0" w:lastColumn="0" w:oddVBand="0" w:evenVBand="0" w:oddHBand="0" w:evenHBand="0" w:firstRowFirstColumn="0" w:firstRowLastColumn="0" w:lastRowFirstColumn="0" w:lastRowLastColumn="0"/>
+            </w:pPr>
+            <w:r>
+              <w:t xml:space="preserve">341.06 </w:t>
+            </w:r>
+            <w:proofErr w:type="spellStart"/>
+            <w:r>
+              <w:t>ms</w:t>
+            </w:r>
+            <w:proofErr w:type="spellEnd"/>
+          </w:p>
+        </w:tc>
+      </w:tr>
+      <w:tr>
+        <w:trPr>
+          <w:cnfStyle w:val="000000100000" w:firstRow="0" w:lastRow="0" w:firstColumn="0" w:lastColumn="0" w:oddVBand="0" w:evenVBand="0" w:oddHBand="1" w:evenHBand="0" w:firstRowFirstColumn="0" w:firstRowLastColumn="0" w:lastRowFirstColumn="0" w:lastRowLastColumn="0"/>
+        </w:trPr>
+        <w:tc>
+          <w:tcPr>
+            <w:cnfStyle w:val="001000000000" w:firstRow="0" w:lastRow="0" w:firstColumn="1" w:lastColumn="0" w:oddVBand="0" w:evenVBand="0" w:oddHBand="0" w:evenHBand="0" w:firstRowFirstColumn="0" w:firstRowLastColumn="0" w:lastRowFirstColumn="0" w:lastRowLastColumn="0"/>
+            <w:tcW w:w="2265" w:type="dxa"/>
+          </w:tcPr>
+          <w:p>
+            <w:pPr>
+              <w:pStyle w:val="ListParagraph"/>
+              <w:ind w:left="0"/>
+            </w:pPr>
+            <w:r>
+              <w:t>Error Rate %</w:t>
+            </w:r>
+          </w:p>
+        </w:tc>
+        <w:tc>
+          <w:tcPr>
+            <w:tcW w:w="2288" w:type="dxa"/>
+          </w:tcPr>
+          <w:p>
+            <w:pPr>
+              <w:pStyle w:val="ListParagraph"/>
+              <w:ind w:left="0"/>
+              <w:cnfStyle w:val="000000100000" w:firstRow="0" w:lastRow="0" w:firstColumn="0" w:lastColumn="0" w:oddVBand="0" w:evenVBand="0" w:oddHBand="1" w:evenHBand="0" w:firstRowFirstColumn="0" w:firstRowLastColumn="0" w:lastRowFirstColumn="0" w:lastRowLastColumn="0"/>
+            </w:pPr>
+            <w:r>
+              <w:t>0.1</w:t>
+            </w:r>
+          </w:p>
+        </w:tc>
+        <w:tc>
+          <w:tcPr>
+            <w:tcW w:w="2288" w:type="dxa"/>
+          </w:tcPr>
+          <w:p>
+            <w:pPr>
+              <w:pStyle w:val="ListParagraph"/>
+              <w:ind w:left="0"/>
+              <w:cnfStyle w:val="000000100000" w:firstRow="0" w:lastRow="0" w:firstColumn="0" w:lastColumn="0" w:oddVBand="0" w:evenVBand="0" w:oddHBand="1" w:evenHBand="0" w:firstRowFirstColumn="0" w:firstRowLastColumn="0" w:lastRowFirstColumn="0" w:lastRowLastColumn="0"/>
+            </w:pPr>
+            <w:r>
+              <w:t>0.24</w:t>
+            </w:r>
+          </w:p>
+        </w:tc>
+        <w:tc>
+          <w:tcPr>
+            <w:tcW w:w="2295" w:type="dxa"/>
+          </w:tcPr>
+          <w:p>
+            <w:pPr>
+              <w:pStyle w:val="ListParagraph"/>
+              <w:ind w:left="0"/>
+              <w:cnfStyle w:val="000000100000" w:firstRow="0" w:lastRow="0" w:firstColumn="0" w:lastColumn="0" w:oddVBand="0" w:evenVBand="0" w:oddHBand="1" w:evenHBand="0" w:firstRowFirstColumn="0" w:firstRowLastColumn="0" w:lastRowFirstColumn="0" w:lastRowLastColumn="0"/>
+            </w:pPr>
+            <w:r>
+              <w:t>0.26</w:t>
+            </w:r>
+          </w:p>
+        </w:tc>
+      </w:tr>
+      <w:tr>
+        <w:tc>
+          <w:tcPr>
+            <w:cnfStyle w:val="001000000000" w:firstRow="0" w:lastRow="0" w:firstColumn="1" w:lastColumn="0" w:oddVBand="0" w:evenVBand="0" w:oddHBand="0" w:evenHBand="0" w:firstRowFirstColumn="0" w:firstRowLastColumn="0" w:lastRowFirstColumn="0" w:lastRowLastColumn="0"/>
+            <w:tcW w:w="2265" w:type="dxa"/>
+          </w:tcPr>
+          <w:p>
+            <w:pPr>
+              <w:pStyle w:val="ListParagraph"/>
+              <w:ind w:left="0"/>
+            </w:pPr>
+            <w:r>
+              <w:t>CPU usage %</w:t>
+            </w:r>
+          </w:p>
+        </w:tc>
+        <w:tc>
+          <w:tcPr>
+            <w:tcW w:w="2288" w:type="dxa"/>
+          </w:tcPr>
+          <w:p>
+            <w:pPr>
+              <w:pStyle w:val="ListParagraph"/>
+              <w:ind w:left="0"/>
+              <w:cnfStyle w:val="000000000000" w:firstRow="0" w:lastRow="0" w:firstColumn="0" w:lastColumn="0" w:oddVBand="0" w:evenVBand="0" w:oddHBand="0" w:evenHBand="0" w:firstRowFirstColumn="0" w:firstRowLastColumn="0" w:lastRowFirstColumn="0" w:lastRowLastColumn="0"/>
+            </w:pPr>
+            <w:r>
+              <w:t>41.2</w:t>
+            </w:r>
+          </w:p>
+        </w:tc>
+        <w:tc>
+          <w:tcPr>
+            <w:tcW w:w="2288" w:type="dxa"/>
+          </w:tcPr>
+          <w:p>
+            <w:pPr>
+              <w:pStyle w:val="ListParagraph"/>
+              <w:ind w:left="0"/>
+              <w:cnfStyle w:val="000000000000" w:firstRow="0" w:lastRow="0" w:firstColumn="0" w:lastColumn="0" w:oddVBand="0" w:evenVBand="0" w:oddHBand="0" w:evenHBand="0" w:firstRowFirstColumn="0" w:firstRowLastColumn="0" w:lastRowFirstColumn="0" w:lastRowLastColumn="0"/>
+            </w:pPr>
+            <w:r>
+              <w:t>39.5</w:t>
+            </w:r>
+          </w:p>
+        </w:tc>
+        <w:tc>
+          <w:tcPr>
+            <w:tcW w:w="2295" w:type="dxa"/>
+          </w:tcPr>
+          <w:p>
+            <w:pPr>
+              <w:pStyle w:val="ListParagraph"/>
+              <w:ind w:left="0"/>
+              <w:cnfStyle w:val="000000000000" w:firstRow="0" w:lastRow="0" w:firstColumn="0" w:lastColumn="0" w:oddVBand="0" w:evenVBand="0" w:oddHBand="0" w:evenHBand="0" w:firstRowFirstColumn="0" w:firstRowLastColumn="0" w:lastRowFirstColumn="0" w:lastRowLastColumn="0"/>
+            </w:pPr>
+            <w:r>
+              <w:t>16.0</w:t>
+            </w:r>
+          </w:p>
+        </w:tc>
+      </w:tr>
+    </w:tbl>
+    <w:p>
+      <w:pPr>
+        <w:pStyle w:val="ListParagraph"/>
+      </w:pPr>
+    </w:p>
+    <w:p>
+      <w:pPr>
+        <w:pStyle w:val="ListParagraph"/>
+        <w:rPr>
+          <w:b/>
+          <w:bCs/>
+        </w:rPr>
+      </w:pPr>
+      <w:r>
+        <w:rPr>
+          <w:b/>
+          <w:bCs/>
+        </w:rPr>
+        <w:lastRenderedPageBreak/>
+        <w:t>3 CPU</w:t>
+      </w:r>
+    </w:p>
+    <w:tbl>
+      <w:tblPr>
+        <w:tblStyle w:val="GridTable5Dark-Accent5"/>
+        <w:tblW w:w="0" w:type="auto"/>
+        <w:tblInd w:w="706" w:type="dxa"/>
+        <w:tblLook w:val="04A0" w:firstRow="1" w:lastRow="0" w:firstColumn="1" w:lastColumn="0" w:noHBand="0" w:noVBand="1"/>
+      </w:tblPr>
+      <w:tblGrid>
+        <w:gridCol w:w="2265"/>
+        <w:gridCol w:w="2288"/>
+        <w:gridCol w:w="2288"/>
+        <w:gridCol w:w="2295"/>
+      </w:tblGrid>
+      <w:tr>
+        <w:trPr>
+          <w:cnfStyle w:val="100000000000" w:firstRow="1" w:lastRow="0" w:firstColumn="0" w:lastColumn="0" w:oddVBand="0" w:evenVBand="0" w:oddHBand="0" w:evenHBand="0" w:firstRowFirstColumn="0" w:firstRowLastColumn="0" w:lastRowFirstColumn="0" w:lastRowLastColumn="0"/>
+        </w:trPr>
+        <w:tc>
+          <w:tcPr>
+            <w:cnfStyle w:val="001000000000" w:firstRow="0" w:lastRow="0" w:firstColumn="1" w:lastColumn="0" w:oddVBand="0" w:evenVBand="0" w:oddHBand="0" w:evenHBand="0" w:firstRowFirstColumn="0" w:firstRowLastColumn="0" w:lastRowFirstColumn="0" w:lastRowLastColumn="0"/>
+            <w:tcW w:w="2265" w:type="dxa"/>
+          </w:tcPr>
+          <w:p>
+            <w:pPr>
+              <w:pStyle w:val="ListParagraph"/>
+              <w:ind w:left="0"/>
+            </w:pPr>
+          </w:p>
+        </w:tc>
+        <w:tc>
+          <w:tcPr>
+            <w:tcW w:w="2288" w:type="dxa"/>
+          </w:tcPr>
+          <w:p>
+            <w:pPr>
+              <w:pStyle w:val="ListParagraph"/>
+              <w:ind w:left="0"/>
+              <w:cnfStyle w:val="100000000000" w:firstRow="1" w:lastRow="0" w:firstColumn="0" w:lastColumn="0" w:oddVBand="0" w:evenVBand="0" w:oddHBand="0" w:evenHBand="0" w:firstRowFirstColumn="0" w:firstRowLastColumn="0" w:lastRowFirstColumn="0" w:lastRowLastColumn="0"/>
+            </w:pPr>
+            <w:r>
+              <w:t>2 GB</w:t>
+            </w:r>
+          </w:p>
+        </w:tc>
+        <w:tc>
+          <w:tcPr>
+            <w:tcW w:w="2288" w:type="dxa"/>
+          </w:tcPr>
+          <w:p>
+            <w:pPr>
+              <w:pStyle w:val="ListParagraph"/>
+              <w:ind w:left="0"/>
+              <w:cnfStyle w:val="100000000000" w:firstRow="1" w:lastRow="0" w:firstColumn="0" w:lastColumn="0" w:oddVBand="0" w:evenVBand="0" w:oddHBand="0" w:evenHBand="0" w:firstRowFirstColumn="0" w:firstRowLastColumn="0" w:lastRowFirstColumn="0" w:lastRowLastColumn="0"/>
+            </w:pPr>
+            <w:r>
+              <w:t>3 GB</w:t>
+            </w:r>
+          </w:p>
+        </w:tc>
+        <w:tc>
+          <w:tcPr>
+            <w:tcW w:w="2295" w:type="dxa"/>
+          </w:tcPr>
+          <w:p>
+            <w:pPr>
+              <w:pStyle w:val="ListParagraph"/>
+              <w:ind w:left="0"/>
+              <w:cnfStyle w:val="100000000000" w:firstRow="1" w:lastRow="0" w:firstColumn="0" w:lastColumn="0" w:oddVBand="0" w:evenVBand="0" w:oddHBand="0" w:evenHBand="0" w:firstRowFirstColumn="0" w:firstRowLastColumn="0" w:lastRowFirstColumn="0" w:lastRowLastColumn="0"/>
+            </w:pPr>
+            <w:r>
+              <w:t>4 GB</w:t>
+            </w:r>
+          </w:p>
+        </w:tc>
+      </w:tr>
+      <w:tr>
+        <w:trPr>
+          <w:cnfStyle w:val="000000100000" w:firstRow="0" w:lastRow="0" w:firstColumn="0" w:lastColumn="0" w:oddVBand="0" w:evenVBand="0" w:oddHBand="1" w:evenHBand="0" w:firstRowFirstColumn="0" w:firstRowLastColumn="0" w:lastRowFirstColumn="0" w:lastRowLastColumn="0"/>
+        </w:trPr>
+        <w:tc>
+          <w:tcPr>
+            <w:cnfStyle w:val="001000000000" w:firstRow="0" w:lastRow="0" w:firstColumn="1" w:lastColumn="0" w:oddVBand="0" w:evenVBand="0" w:oddHBand="0" w:evenHBand="0" w:firstRowFirstColumn="0" w:firstRowLastColumn="0" w:lastRowFirstColumn="0" w:lastRowLastColumn="0"/>
+            <w:tcW w:w="2265" w:type="dxa"/>
+          </w:tcPr>
+          <w:p>
+            <w:pPr>
+              <w:pStyle w:val="ListParagraph"/>
+              <w:ind w:left="0"/>
+            </w:pPr>
+            <w:r>
+              <w:t>Throughput (Req/s)</w:t>
+            </w:r>
+          </w:p>
+        </w:tc>
+        <w:tc>
+          <w:tcPr>
+            <w:tcW w:w="2288" w:type="dxa"/>
+          </w:tcPr>
+          <w:p>
+            <w:pPr>
+              <w:pStyle w:val="ListParagraph"/>
+              <w:ind w:left="0"/>
+              <w:cnfStyle w:val="000000100000" w:firstRow="0" w:lastRow="0" w:firstColumn="0" w:lastColumn="0" w:oddVBand="0" w:evenVBand="0" w:oddHBand="1" w:evenHBand="0" w:firstRowFirstColumn="0" w:firstRowLastColumn="0" w:lastRowFirstColumn="0" w:lastRowLastColumn="0"/>
+            </w:pPr>
+            <w:r>
+              <w:t>14.8</w:t>
+            </w:r>
+          </w:p>
+        </w:tc>
+        <w:tc>
+          <w:tcPr>
+            <w:tcW w:w="2288" w:type="dxa"/>
+          </w:tcPr>
+          <w:p>
+            <w:pPr>
+              <w:pStyle w:val="ListParagraph"/>
+              <w:ind w:left="0"/>
+              <w:cnfStyle w:val="000000100000" w:firstRow="0" w:lastRow="0" w:firstColumn="0" w:lastColumn="0" w:oddVBand="0" w:evenVBand="0" w:oddHBand="1" w:evenHBand="0" w:firstRowFirstColumn="0" w:firstRowLastColumn="0" w:lastRowFirstColumn="0" w:lastRowLastColumn="0"/>
+            </w:pPr>
+            <w:r>
+              <w:t>16.96</w:t>
+            </w:r>
+          </w:p>
+        </w:tc>
+        <w:tc>
+          <w:tcPr>
+            <w:tcW w:w="2295" w:type="dxa"/>
+          </w:tcPr>
+          <w:p>
+            <w:pPr>
+              <w:pStyle w:val="ListParagraph"/>
+              <w:ind w:left="0"/>
+              <w:cnfStyle w:val="000000100000" w:firstRow="0" w:lastRow="0" w:firstColumn="0" w:lastColumn="0" w:oddVBand="0" w:evenVBand="0" w:oddHBand="1" w:evenHBand="0" w:firstRowFirstColumn="0" w:firstRowLastColumn="0" w:lastRowFirstColumn="0" w:lastRowLastColumn="0"/>
+            </w:pPr>
+            <w:r>
+              <w:t>17.36</w:t>
+            </w:r>
+          </w:p>
+        </w:tc>
+      </w:tr>
+      <w:tr>
+        <w:tc>
+          <w:tcPr>
+            <w:cnfStyle w:val="001000000000" w:firstRow="0" w:lastRow="0" w:firstColumn="1" w:lastColumn="0" w:oddVBand="0" w:evenVBand="0" w:oddHBand="0" w:evenHBand="0" w:firstRowFirstColumn="0" w:firstRowLastColumn="0" w:lastRowFirstColumn="0" w:lastRowLastColumn="0"/>
+            <w:tcW w:w="2265" w:type="dxa"/>
+          </w:tcPr>
+          <w:p>
+            <w:pPr>
+              <w:pStyle w:val="ListParagraph"/>
+              <w:ind w:left="0"/>
+            </w:pPr>
+            <w:r>
+              <w:t>Response Time 95</w:t>
+            </w:r>
+            <w:r>
+              <w:rPr>
+                <w:vertAlign w:val="superscript"/>
+              </w:rPr>
+              <w:t>th</w:t>
+            </w:r>
+            <w:r>
+              <w:t xml:space="preserve"> percentile</w:t>
+            </w:r>
+          </w:p>
+        </w:tc>
+        <w:tc>
+          <w:tcPr>
+            <w:tcW w:w="2288" w:type="dxa"/>
+          </w:tcPr>
+          <w:p>
+            <w:pPr>
+              <w:pStyle w:val="ListParagraph"/>
+              <w:ind w:left="0"/>
+              <w:cnfStyle w:val="000000000000" w:firstRow="0" w:lastRow="0" w:firstColumn="0" w:lastColumn="0" w:oddVBand="0" w:evenVBand="0" w:oddHBand="0" w:evenHBand="0" w:firstRowFirstColumn="0" w:firstRowLastColumn="0" w:lastRowFirstColumn="0" w:lastRowLastColumn="0"/>
+            </w:pPr>
+            <w:r>
+              <w:t xml:space="preserve">394.16 </w:t>
+            </w:r>
+            <w:proofErr w:type="spellStart"/>
+            <w:r>
+              <w:t>ms</w:t>
+            </w:r>
+            <w:proofErr w:type="spellEnd"/>
+          </w:p>
+        </w:tc>
+        <w:tc>
+          <w:tcPr>
+            <w:tcW w:w="2288" w:type="dxa"/>
+          </w:tcPr>
+          <w:p>
+            <w:pPr>
+              <w:pStyle w:val="ListParagraph"/>
+              <w:ind w:left="0"/>
+              <w:cnfStyle w:val="000000000000" w:firstRow="0" w:lastRow="0" w:firstColumn="0" w:lastColumn="0" w:oddVBand="0" w:evenVBand="0" w:oddHBand="0" w:evenHBand="0" w:firstRowFirstColumn="0" w:firstRowLastColumn="0" w:lastRowFirstColumn="0" w:lastRowLastColumn="0"/>
+            </w:pPr>
+            <w:r>
+              <w:t xml:space="preserve">417.14 </w:t>
+            </w:r>
+            <w:proofErr w:type="spellStart"/>
+            <w:r>
+              <w:t>ms</w:t>
+            </w:r>
+            <w:proofErr w:type="spellEnd"/>
+          </w:p>
+        </w:tc>
+        <w:tc>
+          <w:tcPr>
+            <w:tcW w:w="2295" w:type="dxa"/>
+          </w:tcPr>
+          <w:p>
+            <w:pPr>
+              <w:pStyle w:val="ListParagraph"/>
+              <w:ind w:left="0"/>
+              <w:cnfStyle w:val="000000000000" w:firstRow="0" w:lastRow="0" w:firstColumn="0" w:lastColumn="0" w:oddVBand="0" w:evenVBand="0" w:oddHBand="0" w:evenHBand="0" w:firstRowFirstColumn="0" w:firstRowLastColumn="0" w:lastRowFirstColumn="0" w:lastRowLastColumn="0"/>
+            </w:pPr>
+            <w:r>
+              <w:t xml:space="preserve">341.06 </w:t>
+            </w:r>
+            <w:proofErr w:type="spellStart"/>
+            <w:r>
+              <w:t>ms</w:t>
+            </w:r>
+            <w:proofErr w:type="spellEnd"/>
+          </w:p>
+        </w:tc>
+      </w:tr>
+      <w:tr>
+        <w:trPr>
+          <w:cnfStyle w:val="000000100000" w:firstRow="0" w:lastRow="0" w:firstColumn="0" w:lastColumn="0" w:oddVBand="0" w:evenVBand="0" w:oddHBand="1" w:evenHBand="0" w:firstRowFirstColumn="0" w:firstRowLastColumn="0" w:lastRowFirstColumn="0" w:lastRowLastColumn="0"/>
+        </w:trPr>
+        <w:tc>
+          <w:tcPr>
+            <w:cnfStyle w:val="001000000000" w:firstRow="0" w:lastRow="0" w:firstColumn="1" w:lastColumn="0" w:oddVBand="0" w:evenVBand="0" w:oddHBand="0" w:evenHBand="0" w:firstRowFirstColumn="0" w:firstRowLastColumn="0" w:lastRowFirstColumn="0" w:lastRowLastColumn="0"/>
+            <w:tcW w:w="2265" w:type="dxa"/>
+          </w:tcPr>
+          <w:p>
+            <w:pPr>
+              <w:pStyle w:val="ListParagraph"/>
+              <w:ind w:left="0"/>
+            </w:pPr>
+            <w:r>
+              <w:t>Error Rate %</w:t>
+            </w:r>
+          </w:p>
+        </w:tc>
+        <w:tc>
+          <w:tcPr>
+            <w:tcW w:w="2288" w:type="dxa"/>
+          </w:tcPr>
+          <w:p>
+            <w:pPr>
+              <w:pStyle w:val="ListParagraph"/>
+              <w:ind w:left="0"/>
+              <w:cnfStyle w:val="000000100000" w:firstRow="0" w:lastRow="0" w:firstColumn="0" w:lastColumn="0" w:oddVBand="0" w:evenVBand="0" w:oddHBand="1" w:evenHBand="0" w:firstRowFirstColumn="0" w:firstRowLastColumn="0" w:lastRowFirstColumn="0" w:lastRowLastColumn="0"/>
+            </w:pPr>
+            <w:r>
+              <w:t>0.26</w:t>
+            </w:r>
+          </w:p>
+        </w:tc>
+        <w:tc>
+          <w:tcPr>
+            <w:tcW w:w="2288" w:type="dxa"/>
+          </w:tcPr>
+          <w:p>
+            <w:pPr>
+              <w:pStyle w:val="ListParagraph"/>
+              <w:ind w:left="0"/>
+              <w:cnfStyle w:val="000000100000" w:firstRow="0" w:lastRow="0" w:firstColumn="0" w:lastColumn="0" w:oddVBand="0" w:evenVBand="0" w:oddHBand="1" w:evenHBand="0" w:firstRowFirstColumn="0" w:firstRowLastColumn="0" w:lastRowFirstColumn="0" w:lastRowLastColumn="0"/>
+            </w:pPr>
+            <w:r>
+              <w:t>0.25</w:t>
+            </w:r>
+          </w:p>
+        </w:tc>
+        <w:tc>
+          <w:tcPr>
+            <w:tcW w:w="2295" w:type="dxa"/>
+          </w:tcPr>
+          <w:p>
+            <w:pPr>
+              <w:pStyle w:val="ListParagraph"/>
+              <w:ind w:left="0"/>
+              <w:cnfStyle w:val="000000100000" w:firstRow="0" w:lastRow="0" w:firstColumn="0" w:lastColumn="0" w:oddVBand="0" w:evenVBand="0" w:oddHBand="1" w:evenHBand="0" w:firstRowFirstColumn="0" w:firstRowLastColumn="0" w:lastRowFirstColumn="0" w:lastRowLastColumn="0"/>
+            </w:pPr>
+            <w:r>
+              <w:t>0.26</w:t>
+            </w:r>
+          </w:p>
+        </w:tc>
+      </w:tr>
+      <w:tr>
+        <w:tc>
+          <w:tcPr>
+            <w:cnfStyle w:val="001000000000" w:firstRow="0" w:lastRow="0" w:firstColumn="1" w:lastColumn="0" w:oddVBand="0" w:evenVBand="0" w:oddHBand="0" w:evenHBand="0" w:firstRowFirstColumn="0" w:firstRowLastColumn="0" w:lastRowFirstColumn="0" w:lastRowLastColumn="0"/>
+            <w:tcW w:w="2265" w:type="dxa"/>
+          </w:tcPr>
+          <w:p>
+            <w:pPr>
+              <w:pStyle w:val="ListParagraph"/>
+              <w:ind w:left="0"/>
+            </w:pPr>
+            <w:r>
+              <w:t>CPU usage %</w:t>
+            </w:r>
+          </w:p>
+        </w:tc>
+        <w:tc>
+          <w:tcPr>
+            <w:tcW w:w="2288" w:type="dxa"/>
+          </w:tcPr>
+          <w:p>
+            <w:pPr>
+              <w:pStyle w:val="ListParagraph"/>
+              <w:ind w:left="0"/>
+              <w:cnfStyle w:val="000000000000" w:firstRow="0" w:lastRow="0" w:firstColumn="0" w:lastColumn="0" w:oddVBand="0" w:evenVBand="0" w:oddHBand="0" w:evenHBand="0" w:firstRowFirstColumn="0" w:firstRowLastColumn="0" w:lastRowFirstColumn="0" w:lastRowLastColumn="0"/>
+            </w:pPr>
+            <w:r>
+              <w:t>18</w:t>
+            </w:r>
+          </w:p>
+        </w:tc>
+        <w:tc>
+          <w:tcPr>
+            <w:tcW w:w="2288" w:type="dxa"/>
+          </w:tcPr>
+          <w:p>
+            <w:pPr>
+              <w:pStyle w:val="ListParagraph"/>
+              <w:ind w:left="0"/>
+              <w:cnfStyle w:val="000000000000" w:firstRow="0" w:lastRow="0" w:firstColumn="0" w:lastColumn="0" w:oddVBand="0" w:evenVBand="0" w:oddHBand="0" w:evenHBand="0" w:firstRowFirstColumn="0" w:firstRowLastColumn="0" w:lastRowFirstColumn="0" w:lastRowLastColumn="0"/>
+            </w:pPr>
+            <w:r>
+              <w:t>28.0</w:t>
+            </w:r>
+          </w:p>
+        </w:tc>
+        <w:tc>
+          <w:tcPr>
+            <w:tcW w:w="2295" w:type="dxa"/>
+          </w:tcPr>
+          <w:p>
+            <w:pPr>
+              <w:pStyle w:val="ListParagraph"/>
+              <w:ind w:left="0"/>
+              <w:cnfStyle w:val="000000000000" w:firstRow="0" w:lastRow="0" w:firstColumn="0" w:lastColumn="0" w:oddVBand="0" w:evenVBand="0" w:oddHBand="0" w:evenHBand="0" w:firstRowFirstColumn="0" w:firstRowLastColumn="0" w:lastRowFirstColumn="0" w:lastRowLastColumn="0"/>
+            </w:pPr>
+            <w:r>
+              <w:t>16.0</w:t>
+            </w:r>
+          </w:p>
+        </w:tc>
+      </w:tr>
+    </w:tbl>
+    <w:p>
+      <w:pPr>
+        <w:ind w:firstLine="720"/>
+        <w:rPr>
+          <w:b/>
+          <w:bCs/>
+        </w:rPr>
+      </w:pPr>
+    </w:p>
+    <w:p>
+      <w:pPr>
         <w:ind w:left="720"/>
         <w:rPr>
           <w:b/>
@@ -2045,7 +2919,7 @@
         </w:rPr>
         <w:t xml:space="preserve"> (</w:t>
       </w:r>
-      <w:bookmarkStart w:id="0" w:name="_Hlk109597117"/>
+      <w:bookmarkStart w:id="1" w:name="_Hlk109597117"/>
       <w:r>
         <w:rPr>
           <w:b/>
@@ -2053,7 +2927,7 @@
         </w:rPr>
         <w:t>1 CPU, 4 GB RAM</w:t>
       </w:r>
-      <w:bookmarkEnd w:id="0"/>
+      <w:bookmarkEnd w:id="1"/>
       <w:r>
         <w:rPr>
           <w:b/>
@@ -2090,7 +2964,7 @@
                 <w:bCs/>
               </w:rPr>
             </w:pPr>
-            <w:bookmarkStart w:id="1" w:name="_Hlk109597054"/>
+            <w:bookmarkStart w:id="2" w:name="_Hlk109597054"/>
           </w:p>
         </w:tc>
         <w:tc>
@@ -2421,7 +3295,7 @@
           </w:p>
         </w:tc>
       </w:tr>
-      <w:bookmarkEnd w:id="1"/>
+      <w:bookmarkEnd w:id="2"/>
     </w:tbl>
     <w:p>
       <w:pPr>
@@ -2463,7 +3337,7 @@
                     <pic:cNvPicPr/>
                   </pic:nvPicPr>
                   <pic:blipFill>
-                    <a:blip r:embed="rId16">
+                    <a:blip r:embed="rId19">
                       <a:extLst>
                         <a:ext uri="{28A0092B-C50C-407E-A947-70E740481C1C}">
                           <a14:useLocalDpi xmlns:a14="http://schemas.microsoft.com/office/drawing/2010/main" val="0"/>
@@ -2521,6 +3395,58 @@
       <w:r>
         <w:t xml:space="preserve">. </w:t>
       </w:r>
+    </w:p>
+    <w:p>
+      <w:pPr>
+        <w:ind w:left="720"/>
+      </w:pPr>
+      <w:r>
+        <w:rPr>
+          <w:noProof/>
+        </w:rPr>
+        <w:lastRenderedPageBreak/>
+        <w:drawing>
+          <wp:inline distT="0" distB="0" distL="0" distR="0" wp14:anchorId="2FDA5459" wp14:editId="03E2AD77">
+            <wp:extent cx="8010525" cy="3519624"/>
+            <wp:effectExtent l="0" t="0" r="0" b="5080"/>
+            <wp:docPr id="6" name="Picture 6" descr="A screenshot of a video game&#10;&#10;Description automatically generated with medium confidence"/>
+            <wp:cNvGraphicFramePr>
+              <a:graphicFrameLocks xmlns:a="http://schemas.openxmlformats.org/drawingml/2006/main" noChangeAspect="1"/>
+            </wp:cNvGraphicFramePr>
+            <a:graphic xmlns:a="http://schemas.openxmlformats.org/drawingml/2006/main">
+              <a:graphicData uri="http://schemas.openxmlformats.org/drawingml/2006/picture">
+                <pic:pic xmlns:pic="http://schemas.openxmlformats.org/drawingml/2006/picture">
+                  <pic:nvPicPr>
+                    <pic:cNvPr id="6" name="Picture 6" descr="A screenshot of a video game&#10;&#10;Description automatically generated with medium confidence"/>
+                    <pic:cNvPicPr/>
+                  </pic:nvPicPr>
+                  <pic:blipFill>
+                    <a:blip r:embed="rId20">
+                      <a:extLst>
+                        <a:ext uri="{28A0092B-C50C-407E-A947-70E740481C1C}">
+                          <a14:useLocalDpi xmlns:a14="http://schemas.microsoft.com/office/drawing/2010/main" val="0"/>
+                        </a:ext>
+                      </a:extLst>
+                    </a:blip>
+                    <a:stretch>
+                      <a:fillRect/>
+                    </a:stretch>
+                  </pic:blipFill>
+                  <pic:spPr>
+                    <a:xfrm>
+                      <a:off x="0" y="0"/>
+                      <a:ext cx="8024797" cy="3525895"/>
+                    </a:xfrm>
+                    <a:prstGeom prst="rect">
+                      <a:avLst/>
+                    </a:prstGeom>
+                  </pic:spPr>
+                </pic:pic>
+              </a:graphicData>
+            </a:graphic>
+          </wp:inline>
+        </w:drawing>
+      </w:r>
       <w:r>
         <w:t xml:space="preserve"> </w:t>
       </w:r>
@@ -2919,7 +3845,7 @@
                     <pic:cNvPicPr/>
                   </pic:nvPicPr>
                   <pic:blipFill>
-                    <a:blip r:embed="rId17">
+                    <a:blip r:embed="rId21">
                       <a:extLst>
                         <a:ext uri="{28A0092B-C50C-407E-A947-70E740481C1C}">
                           <a14:useLocalDpi xmlns:a14="http://schemas.microsoft.com/office/drawing/2010/main" val="0"/>
@@ -2969,6 +3895,58 @@
     </w:p>
     <w:p>
       <w:pPr>
+        <w:pStyle w:val="ListParagraph"/>
+      </w:pPr>
+      <w:r>
+        <w:rPr>
+          <w:noProof/>
+        </w:rPr>
+        <w:lastRenderedPageBreak/>
+        <w:drawing>
+          <wp:inline distT="0" distB="0" distL="0" distR="0" wp14:anchorId="6A7367C2" wp14:editId="3536B2A8">
+            <wp:extent cx="8045772" cy="3598807"/>
+            <wp:effectExtent l="0" t="0" r="0" b="1905"/>
+            <wp:docPr id="7" name="Picture 7" descr="Chart, histogram&#10;&#10;Description automatically generated"/>
+            <wp:cNvGraphicFramePr>
+              <a:graphicFrameLocks xmlns:a="http://schemas.openxmlformats.org/drawingml/2006/main" noChangeAspect="1"/>
+            </wp:cNvGraphicFramePr>
+            <a:graphic xmlns:a="http://schemas.openxmlformats.org/drawingml/2006/main">
+              <a:graphicData uri="http://schemas.openxmlformats.org/drawingml/2006/picture">
+                <pic:pic xmlns:pic="http://schemas.openxmlformats.org/drawingml/2006/picture">
+                  <pic:nvPicPr>
+                    <pic:cNvPr id="7" name="Picture 7" descr="Chart, histogram&#10;&#10;Description automatically generated"/>
+                    <pic:cNvPicPr/>
+                  </pic:nvPicPr>
+                  <pic:blipFill>
+                    <a:blip r:embed="rId22">
+                      <a:extLst>
+                        <a:ext uri="{28A0092B-C50C-407E-A947-70E740481C1C}">
+                          <a14:useLocalDpi xmlns:a14="http://schemas.microsoft.com/office/drawing/2010/main" val="0"/>
+                        </a:ext>
+                      </a:extLst>
+                    </a:blip>
+                    <a:stretch>
+                      <a:fillRect/>
+                    </a:stretch>
+                  </pic:blipFill>
+                  <pic:spPr>
+                    <a:xfrm>
+                      <a:off x="0" y="0"/>
+                      <a:ext cx="8061555" cy="3605867"/>
+                    </a:xfrm>
+                    <a:prstGeom prst="rect">
+                      <a:avLst/>
+                    </a:prstGeom>
+                  </pic:spPr>
+                </pic:pic>
+              </a:graphicData>
+            </a:graphic>
+          </wp:inline>
+        </w:drawing>
+      </w:r>
+    </w:p>
+    <w:p>
+      <w:pPr>
         <w:ind w:left="720"/>
         <w:rPr>
           <w:b/>
@@ -3371,7 +4349,7 @@
                     <pic:cNvPicPr/>
                   </pic:nvPicPr>
                   <pic:blipFill>
-                    <a:blip r:embed="rId18">
+                    <a:blip r:embed="rId23">
                       <a:extLst>
                         <a:ext uri="{28A0092B-C50C-407E-A947-70E740481C1C}">
                           <a14:useLocalDpi xmlns:a14="http://schemas.microsoft.com/office/drawing/2010/main" val="0"/>
@@ -3410,6 +4388,53 @@
       <w:pPr>
         <w:pStyle w:val="ListParagraph"/>
       </w:pPr>
+      <w:r>
+        <w:rPr>
+          <w:noProof/>
+        </w:rPr>
+        <w:lastRenderedPageBreak/>
+        <w:drawing>
+          <wp:inline distT="0" distB="0" distL="0" distR="0" wp14:anchorId="6980B6A3" wp14:editId="5F6E0113">
+            <wp:extent cx="8187085" cy="3572185"/>
+            <wp:effectExtent l="0" t="0" r="4445" b="9525"/>
+            <wp:docPr id="8" name="Picture 8" descr="Chart, histogram&#10;&#10;Description automatically generated"/>
+            <wp:cNvGraphicFramePr>
+              <a:graphicFrameLocks xmlns:a="http://schemas.openxmlformats.org/drawingml/2006/main" noChangeAspect="1"/>
+            </wp:cNvGraphicFramePr>
+            <a:graphic xmlns:a="http://schemas.openxmlformats.org/drawingml/2006/main">
+              <a:graphicData uri="http://schemas.openxmlformats.org/drawingml/2006/picture">
+                <pic:pic xmlns:pic="http://schemas.openxmlformats.org/drawingml/2006/picture">
+                  <pic:nvPicPr>
+                    <pic:cNvPr id="8" name="Picture 8" descr="Chart, histogram&#10;&#10;Description automatically generated"/>
+                    <pic:cNvPicPr/>
+                  </pic:nvPicPr>
+                  <pic:blipFill>
+                    <a:blip r:embed="rId24">
+                      <a:extLst>
+                        <a:ext uri="{28A0092B-C50C-407E-A947-70E740481C1C}">
+                          <a14:useLocalDpi xmlns:a14="http://schemas.microsoft.com/office/drawing/2010/main" val="0"/>
+                        </a:ext>
+                      </a:extLst>
+                    </a:blip>
+                    <a:stretch>
+                      <a:fillRect/>
+                    </a:stretch>
+                  </pic:blipFill>
+                  <pic:spPr>
+                    <a:xfrm>
+                      <a:off x="0" y="0"/>
+                      <a:ext cx="8197959" cy="3576929"/>
+                    </a:xfrm>
+                    <a:prstGeom prst="rect">
+                      <a:avLst/>
+                    </a:prstGeom>
+                  </pic:spPr>
+                </pic:pic>
+              </a:graphicData>
+            </a:graphic>
+          </wp:inline>
+        </w:drawing>
+      </w:r>
     </w:p>
     <w:p>
       <w:pPr>
@@ -3823,7 +4848,7 @@
                     <pic:cNvPicPr/>
                   </pic:nvPicPr>
                   <pic:blipFill>
-                    <a:blip r:embed="rId19">
+                    <a:blip r:embed="rId25">
                       <a:extLst>
                         <a:ext uri="{28A0092B-C50C-407E-A947-70E740481C1C}">
                           <a14:useLocalDpi xmlns:a14="http://schemas.microsoft.com/office/drawing/2010/main" val="0"/>
@@ -3867,6 +4892,58 @@
     <w:p>
       <w:pPr>
         <w:ind w:left="720"/>
+      </w:pPr>
+      <w:r>
+        <w:rPr>
+          <w:noProof/>
+        </w:rPr>
+        <w:lastRenderedPageBreak/>
+        <w:drawing>
+          <wp:inline distT="0" distB="0" distL="0" distR="0" wp14:anchorId="562E9708" wp14:editId="6B073C02">
+            <wp:extent cx="8284832" cy="3605052"/>
+            <wp:effectExtent l="0" t="0" r="2540" b="0"/>
+            <wp:docPr id="9" name="Picture 9" descr="Chart, histogram&#10;&#10;Description automatically generated"/>
+            <wp:cNvGraphicFramePr>
+              <a:graphicFrameLocks xmlns:a="http://schemas.openxmlformats.org/drawingml/2006/main" noChangeAspect="1"/>
+            </wp:cNvGraphicFramePr>
+            <a:graphic xmlns:a="http://schemas.openxmlformats.org/drawingml/2006/main">
+              <a:graphicData uri="http://schemas.openxmlformats.org/drawingml/2006/picture">
+                <pic:pic xmlns:pic="http://schemas.openxmlformats.org/drawingml/2006/picture">
+                  <pic:nvPicPr>
+                    <pic:cNvPr id="9" name="Picture 9" descr="Chart, histogram&#10;&#10;Description automatically generated"/>
+                    <pic:cNvPicPr/>
+                  </pic:nvPicPr>
+                  <pic:blipFill>
+                    <a:blip r:embed="rId26">
+                      <a:extLst>
+                        <a:ext uri="{28A0092B-C50C-407E-A947-70E740481C1C}">
+                          <a14:useLocalDpi xmlns:a14="http://schemas.microsoft.com/office/drawing/2010/main" val="0"/>
+                        </a:ext>
+                      </a:extLst>
+                    </a:blip>
+                    <a:stretch>
+                      <a:fillRect/>
+                    </a:stretch>
+                  </pic:blipFill>
+                  <pic:spPr>
+                    <a:xfrm>
+                      <a:off x="0" y="0"/>
+                      <a:ext cx="8296296" cy="3610040"/>
+                    </a:xfrm>
+                    <a:prstGeom prst="rect">
+                      <a:avLst/>
+                    </a:prstGeom>
+                  </pic:spPr>
+                </pic:pic>
+              </a:graphicData>
+            </a:graphic>
+          </wp:inline>
+        </w:drawing>
+      </w:r>
+    </w:p>
+    <w:p>
+      <w:pPr>
+        <w:ind w:left="720"/>
         <w:rPr>
           <w:b/>
           <w:bCs/>
@@ -4301,7 +5378,7 @@
                     <pic:cNvPicPr/>
                   </pic:nvPicPr>
                   <pic:blipFill>
-                    <a:blip r:embed="rId20">
+                    <a:blip r:embed="rId27">
                       <a:extLst>
                         <a:ext uri="{28A0092B-C50C-407E-A947-70E740481C1C}">
                           <a14:useLocalDpi xmlns:a14="http://schemas.microsoft.com/office/drawing/2010/main" val="0"/>
@@ -4330,854 +5407,71 @@
     </w:p>
     <w:p>
       <w:pPr>
-        <w:pStyle w:val="ListParagraph"/>
-        <w:rPr>
-          <w:b/>
-          <w:bCs/>
-        </w:rPr>
-      </w:pPr>
-      <w:r>
-        <w:rPr>
-          <w:noProof/>
-        </w:rPr>
-        <mc:AlternateContent>
-          <mc:Choice Requires="wpi">
-            <w:drawing>
-              <wp:anchor distT="0" distB="0" distL="114300" distR="114300" simplePos="0" relativeHeight="251661312" behindDoc="0" locked="0" layoutInCell="1" allowOverlap="1" wp14:anchorId="6CD3B0A8" wp14:editId="1DA04FBA">
-                <wp:simplePos x="0" y="0"/>
-                <wp:positionH relativeFrom="column">
-                  <wp:posOffset>6811860</wp:posOffset>
-                </wp:positionH>
-                <wp:positionV relativeFrom="paragraph">
-                  <wp:posOffset>2362140</wp:posOffset>
-                </wp:positionV>
-                <wp:extent cx="360" cy="360"/>
-                <wp:effectExtent l="38100" t="38100" r="57150" b="57150"/>
-                <wp:wrapNone/>
-                <wp:docPr id="15" name="Ink 15"/>
-                <wp:cNvGraphicFramePr/>
-                <a:graphic xmlns:a="http://schemas.openxmlformats.org/drawingml/2006/main">
-                  <a:graphicData uri="http://schemas.microsoft.com/office/word/2010/wordprocessingInk">
-                    <w14:contentPart bwMode="auto" r:id="rId21">
-                      <w14:nvContentPartPr>
-                        <w14:cNvContentPartPr/>
-                      </w14:nvContentPartPr>
-                      <w14:xfrm>
-                        <a:off x="0" y="0"/>
-                        <a:ext cx="360" cy="360"/>
-                      </w14:xfrm>
-                    </w14:contentPart>
-                  </a:graphicData>
-                </a:graphic>
-              </wp:anchor>
-            </w:drawing>
-          </mc:Choice>
-          <mc:Fallback>
-            <w:pict>
-              <v:shapetype w14:anchorId="7055C6E5" id="_x0000_t75" coordsize="21600,21600" o:spt="75" o:preferrelative="t" path="m@4@5l@4@11@9@11@9@5xe" filled="f" stroked="f">
-                <v:stroke joinstyle="miter"/>
-                <v:formulas>
-                  <v:f eqn="if lineDrawn pixelLineWidth 0"/>
-                  <v:f eqn="sum @0 1 0"/>
-                  <v:f eqn="sum 0 0 @1"/>
-                  <v:f eqn="prod @2 1 2"/>
-                  <v:f eqn="prod @3 21600 pixelWidth"/>
-                  <v:f eqn="prod @3 21600 pixelHeight"/>
-                  <v:f eqn="sum @0 0 1"/>
-                  <v:f eqn="prod @6 1 2"/>
-                  <v:f eqn="prod @7 21600 pixelWidth"/>
-                  <v:f eqn="sum @8 21600 0"/>
-                  <v:f eqn="prod @7 21600 pixelHeight"/>
-                  <v:f eqn="sum @10 21600 0"/>
-                </v:formulas>
-                <v:path o:extrusionok="f" gradientshapeok="t" o:connecttype="rect"/>
-                <o:lock v:ext="edit" aspectratio="t"/>
-              </v:shapetype>
-              <v:shape id="Ink 15" o:spid="_x0000_s1026" type="#_x0000_t75" style="position:absolute;margin-left:535.65pt;margin-top:185.3pt;width:1.45pt;height:1.45pt;z-index:251661312;visibility:visible;mso-wrap-style:square;mso-wrap-distance-left:9pt;mso-wrap-distance-top:0;mso-wrap-distance-right:9pt;mso-wrap-distance-bottom:0;mso-position-horizontal:absolute;mso-position-horizontal-relative:text;mso-position-vertical:absolute;mso-position-vertical-relative:text" o:gfxdata="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">
-                <v:imagedata r:id="rId22" o:title=""/>
-              </v:shape>
-            </w:pict>
-          </mc:Fallback>
-        </mc:AlternateContent>
-      </w:r>
-      <w:r>
-        <w:rPr>
-          <w:noProof/>
-        </w:rPr>
-        <mc:AlternateContent>
-          <mc:Choice Requires="wpi">
-            <w:drawing>
-              <wp:anchor distT="0" distB="0" distL="114300" distR="114300" simplePos="0" relativeHeight="251660288" behindDoc="0" locked="0" layoutInCell="1" allowOverlap="1" wp14:anchorId="6EAACA1E" wp14:editId="452118FD">
-                <wp:simplePos x="0" y="0"/>
-                <wp:positionH relativeFrom="column">
-                  <wp:posOffset>7246740</wp:posOffset>
-                </wp:positionH>
-                <wp:positionV relativeFrom="paragraph">
-                  <wp:posOffset>2491740</wp:posOffset>
-                </wp:positionV>
-                <wp:extent cx="360" cy="360"/>
-                <wp:effectExtent l="38100" t="38100" r="57150" b="57150"/>
-                <wp:wrapNone/>
-                <wp:docPr id="13" name="Ink 13"/>
-                <wp:cNvGraphicFramePr/>
-                <a:graphic xmlns:a="http://schemas.openxmlformats.org/drawingml/2006/main">
-                  <a:graphicData uri="http://schemas.microsoft.com/office/word/2010/wordprocessingInk">
-                    <w14:contentPart bwMode="auto" r:id="rId23">
-                      <w14:nvContentPartPr>
-                        <w14:cNvContentPartPr/>
-                      </w14:nvContentPartPr>
-                      <w14:xfrm>
-                        <a:off x="0" y="0"/>
-                        <a:ext cx="360" cy="360"/>
-                      </w14:xfrm>
-                    </w14:contentPart>
-                  </a:graphicData>
-                </a:graphic>
-              </wp:anchor>
-            </w:drawing>
-          </mc:Choice>
-          <mc:Fallback>
-            <w:pict>
-              <v:shape w14:anchorId="495AAAE4" id="Ink 13" o:spid="_x0000_s1026" type="#_x0000_t75" style="position:absolute;margin-left:569.9pt;margin-top:195.5pt;width:1.45pt;height:1.45pt;z-index:251660288;visibility:visible;mso-wrap-style:square;mso-wrap-distance-left:9pt;mso-wrap-distance-top:0;mso-wrap-distance-right:9pt;mso-wrap-distance-bottom:0;mso-position-horizontal:absolute;mso-position-horizontal-relative:text;mso-position-vertical:absolute;mso-position-vertical-relative:text" o:gfxdata="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">
-                <v:imagedata r:id="rId24" o:title=""/>
-              </v:shape>
-            </w:pict>
-          </mc:Fallback>
-        </mc:AlternateContent>
-      </w:r>
-      <w:r>
-        <w:rPr>
-          <w:b/>
-          <w:bCs/>
-        </w:rPr>
-        <w:t>RAM 4 GB</w:t>
-      </w:r>
-    </w:p>
-    <w:tbl>
-      <w:tblPr>
-        <w:tblStyle w:val="TableGrid"/>
-        <w:tblW w:w="0" w:type="auto"/>
-        <w:tblInd w:w="720" w:type="dxa"/>
-        <w:tblLook w:val="04A0" w:firstRow="1" w:lastRow="0" w:firstColumn="1" w:lastColumn="0" w:noHBand="0" w:noVBand="1"/>
-      </w:tblPr>
-      <w:tblGrid>
-        <w:gridCol w:w="2265"/>
-        <w:gridCol w:w="2288"/>
-        <w:gridCol w:w="2288"/>
-        <w:gridCol w:w="2295"/>
-      </w:tblGrid>
-      <w:tr>
-        <w:tc>
-          <w:tcPr>
-            <w:tcW w:w="2265" w:type="dxa"/>
-          </w:tcPr>
-          <w:p>
-            <w:pPr>
-              <w:pStyle w:val="ListParagraph"/>
-              <w:ind w:left="0"/>
-            </w:pPr>
-          </w:p>
-        </w:tc>
-        <w:tc>
-          <w:tcPr>
-            <w:tcW w:w="2288" w:type="dxa"/>
-          </w:tcPr>
-          <w:p>
-            <w:pPr>
-              <w:pStyle w:val="ListParagraph"/>
-              <w:ind w:left="0"/>
-            </w:pPr>
-            <w:r>
-              <w:t>1 CPU</w:t>
-            </w:r>
-          </w:p>
-        </w:tc>
-        <w:tc>
-          <w:tcPr>
-            <w:tcW w:w="2288" w:type="dxa"/>
-          </w:tcPr>
-          <w:p>
-            <w:pPr>
-              <w:pStyle w:val="ListParagraph"/>
-              <w:ind w:left="0"/>
-            </w:pPr>
-            <w:r>
-              <w:t>2 CPU</w:t>
-            </w:r>
-          </w:p>
-        </w:tc>
-        <w:tc>
-          <w:tcPr>
-            <w:tcW w:w="2295" w:type="dxa"/>
-          </w:tcPr>
-          <w:p>
-            <w:pPr>
-              <w:pStyle w:val="ListParagraph"/>
-              <w:ind w:left="0"/>
-            </w:pPr>
-            <w:r>
-              <w:t>3CPU</w:t>
-            </w:r>
-          </w:p>
-        </w:tc>
-      </w:tr>
-      <w:tr>
-        <w:tc>
-          <w:tcPr>
-            <w:tcW w:w="2265" w:type="dxa"/>
-          </w:tcPr>
-          <w:p>
-            <w:pPr>
-              <w:pStyle w:val="ListParagraph"/>
-              <w:ind w:left="0"/>
-            </w:pPr>
-            <w:r>
-              <w:rPr>
-                <w:b/>
-                <w:bCs/>
-              </w:rPr>
-              <w:t>Throughput (Req/s)</w:t>
-            </w:r>
-          </w:p>
-        </w:tc>
-        <w:tc>
-          <w:tcPr>
-            <w:tcW w:w="2288" w:type="dxa"/>
-          </w:tcPr>
-          <w:p>
-            <w:pPr>
-              <w:pStyle w:val="ListParagraph"/>
-              <w:ind w:left="0"/>
-            </w:pPr>
-            <w:r>
-              <w:t>11</w:t>
-            </w:r>
-            <w:r>
-              <w:t>.13</w:t>
-            </w:r>
-          </w:p>
-        </w:tc>
-        <w:tc>
-          <w:tcPr>
-            <w:tcW w:w="2288" w:type="dxa"/>
-          </w:tcPr>
-          <w:p>
-            <w:pPr>
-              <w:pStyle w:val="ListParagraph"/>
-              <w:ind w:left="0"/>
-            </w:pPr>
-            <w:r>
-              <w:t>16.53</w:t>
-            </w:r>
-          </w:p>
-        </w:tc>
-        <w:tc>
-          <w:tcPr>
-            <w:tcW w:w="2295" w:type="dxa"/>
-          </w:tcPr>
-          <w:p>
-            <w:pPr>
-              <w:pStyle w:val="ListParagraph"/>
-              <w:ind w:left="0"/>
-            </w:pPr>
-            <w:r>
-              <w:t>17.36</w:t>
-            </w:r>
-          </w:p>
-        </w:tc>
-      </w:tr>
-      <w:tr>
-        <w:tc>
-          <w:tcPr>
-            <w:tcW w:w="2265" w:type="dxa"/>
-          </w:tcPr>
-          <w:p>
-            <w:pPr>
-              <w:pStyle w:val="ListParagraph"/>
-              <w:ind w:left="0"/>
-            </w:pPr>
-            <w:r>
-              <w:rPr>
-                <w:b/>
-                <w:bCs/>
-              </w:rPr>
-              <w:t>Response Time 95</w:t>
-            </w:r>
-            <w:r>
-              <w:rPr>
-                <w:b/>
-                <w:bCs/>
-                <w:vertAlign w:val="superscript"/>
-              </w:rPr>
-              <w:t>th</w:t>
-            </w:r>
-            <w:r>
-              <w:rPr>
-                <w:b/>
-                <w:bCs/>
-              </w:rPr>
-              <w:t xml:space="preserve"> percentile</w:t>
-            </w:r>
-          </w:p>
-        </w:tc>
-        <w:tc>
-          <w:tcPr>
-            <w:tcW w:w="2288" w:type="dxa"/>
-          </w:tcPr>
-          <w:p>
-            <w:pPr>
-              <w:pStyle w:val="ListParagraph"/>
-              <w:ind w:left="0"/>
-            </w:pPr>
-            <w:r>
-              <w:t>3.05 s</w:t>
-            </w:r>
-          </w:p>
-        </w:tc>
-        <w:tc>
-          <w:tcPr>
-            <w:tcW w:w="2288" w:type="dxa"/>
-          </w:tcPr>
-          <w:p>
-            <w:pPr>
-              <w:pStyle w:val="ListParagraph"/>
-              <w:ind w:left="0"/>
-            </w:pPr>
-            <w:r>
-              <w:t xml:space="preserve">535.40 </w:t>
-            </w:r>
-            <w:proofErr w:type="spellStart"/>
-            <w:r>
-              <w:t>ms</w:t>
-            </w:r>
-            <w:proofErr w:type="spellEnd"/>
-          </w:p>
-        </w:tc>
-        <w:tc>
-          <w:tcPr>
-            <w:tcW w:w="2295" w:type="dxa"/>
-          </w:tcPr>
-          <w:p>
-            <w:pPr>
-              <w:pStyle w:val="ListParagraph"/>
-              <w:ind w:left="0"/>
-            </w:pPr>
-            <w:r>
-              <w:t xml:space="preserve">341.06 </w:t>
-            </w:r>
-            <w:proofErr w:type="spellStart"/>
-            <w:r>
-              <w:t>ms</w:t>
-            </w:r>
-            <w:proofErr w:type="spellEnd"/>
-          </w:p>
-        </w:tc>
-      </w:tr>
-      <w:tr>
-        <w:tc>
-          <w:tcPr>
-            <w:tcW w:w="2265" w:type="dxa"/>
-          </w:tcPr>
-          <w:p>
-            <w:pPr>
-              <w:pStyle w:val="ListParagraph"/>
-              <w:ind w:left="0"/>
-            </w:pPr>
-            <w:r>
-              <w:rPr>
-                <w:b/>
-                <w:bCs/>
-              </w:rPr>
-              <w:t>Error Rate %</w:t>
-            </w:r>
-          </w:p>
-        </w:tc>
-        <w:tc>
-          <w:tcPr>
-            <w:tcW w:w="2288" w:type="dxa"/>
-          </w:tcPr>
-          <w:p>
-            <w:pPr>
-              <w:pStyle w:val="ListParagraph"/>
-              <w:ind w:left="0"/>
-            </w:pPr>
-            <w:r>
-              <w:t>0.1</w:t>
-            </w:r>
-          </w:p>
-        </w:tc>
-        <w:tc>
-          <w:tcPr>
-            <w:tcW w:w="2288" w:type="dxa"/>
-          </w:tcPr>
-          <w:p>
-            <w:pPr>
-              <w:pStyle w:val="ListParagraph"/>
-              <w:ind w:left="0"/>
-            </w:pPr>
-            <w:r>
-              <w:t>0.24</w:t>
-            </w:r>
-          </w:p>
-        </w:tc>
-        <w:tc>
-          <w:tcPr>
-            <w:tcW w:w="2295" w:type="dxa"/>
-          </w:tcPr>
-          <w:p>
-            <w:pPr>
-              <w:pStyle w:val="ListParagraph"/>
-              <w:ind w:left="0"/>
-            </w:pPr>
-            <w:r>
-              <w:t>0.26</w:t>
-            </w:r>
-          </w:p>
-        </w:tc>
-      </w:tr>
-      <w:tr>
-        <w:tc>
-          <w:tcPr>
-            <w:tcW w:w="2265" w:type="dxa"/>
-          </w:tcPr>
-          <w:p>
-            <w:pPr>
-              <w:pStyle w:val="ListParagraph"/>
-              <w:ind w:left="0"/>
-            </w:pPr>
-            <w:r>
-              <w:rPr>
-                <w:b/>
-                <w:bCs/>
-              </w:rPr>
-              <w:t>CPU usage %</w:t>
-            </w:r>
-          </w:p>
-        </w:tc>
-        <w:tc>
-          <w:tcPr>
-            <w:tcW w:w="2288" w:type="dxa"/>
-          </w:tcPr>
-          <w:p>
-            <w:pPr>
-              <w:pStyle w:val="ListParagraph"/>
-              <w:ind w:left="0"/>
-            </w:pPr>
-            <w:r>
-              <w:t>41.2</w:t>
-            </w:r>
-          </w:p>
-        </w:tc>
-        <w:tc>
-          <w:tcPr>
-            <w:tcW w:w="2288" w:type="dxa"/>
-          </w:tcPr>
-          <w:p>
-            <w:pPr>
-              <w:pStyle w:val="ListParagraph"/>
-              <w:ind w:left="0"/>
-            </w:pPr>
-            <w:r>
-              <w:t>39.5</w:t>
-            </w:r>
-          </w:p>
-        </w:tc>
-        <w:tc>
-          <w:tcPr>
-            <w:tcW w:w="2295" w:type="dxa"/>
-          </w:tcPr>
-          <w:p>
-            <w:pPr>
-              <w:pStyle w:val="ListParagraph"/>
-              <w:ind w:left="0"/>
-            </w:pPr>
-            <w:r>
-              <w:t>16.0</w:t>
-            </w:r>
-          </w:p>
-        </w:tc>
-      </w:tr>
-    </w:tbl>
-    <w:p>
-      <w:pPr>
-        <w:pStyle w:val="ListParagraph"/>
+        <w:ind w:left="720"/>
+        <w:rPr>
+          <w:b/>
+          <w:bCs/>
+        </w:rPr>
       </w:pPr>
     </w:p>
     <w:p>
       <w:pPr>
-        <w:pStyle w:val="ListParagraph"/>
-        <w:rPr>
-          <w:b/>
-          <w:bCs/>
-        </w:rPr>
-      </w:pPr>
-      <w:r>
-        <w:rPr>
-          <w:b/>
-          <w:bCs/>
-        </w:rPr>
-        <w:t>3 CPU</w:t>
+        <w:ind w:left="720"/>
+        <w:rPr>
+          <w:b/>
+          <w:bCs/>
+        </w:rPr>
+      </w:pPr>
+      <w:r>
+        <w:rPr>
+          <w:b/>
+          <w:bCs/>
+          <w:noProof/>
+        </w:rPr>
+        <w:lastRenderedPageBreak/>
+        <w:drawing>
+          <wp:inline distT="0" distB="0" distL="0" distR="0" wp14:anchorId="7E33F5CE" wp14:editId="1BD7CAB5">
+            <wp:extent cx="8548719" cy="3791119"/>
+            <wp:effectExtent l="0" t="0" r="5080" b="0"/>
+            <wp:docPr id="10" name="Picture 10" descr="Chart, histogram&#10;&#10;Description automatically generated"/>
+            <wp:cNvGraphicFramePr>
+              <a:graphicFrameLocks xmlns:a="http://schemas.openxmlformats.org/drawingml/2006/main" noChangeAspect="1"/>
+            </wp:cNvGraphicFramePr>
+            <a:graphic xmlns:a="http://schemas.openxmlformats.org/drawingml/2006/main">
+              <a:graphicData uri="http://schemas.openxmlformats.org/drawingml/2006/picture">
+                <pic:pic xmlns:pic="http://schemas.openxmlformats.org/drawingml/2006/picture">
+                  <pic:nvPicPr>
+                    <pic:cNvPr id="10" name="Picture 10" descr="Chart, histogram&#10;&#10;Description automatically generated"/>
+                    <pic:cNvPicPr/>
+                  </pic:nvPicPr>
+                  <pic:blipFill>
+                    <a:blip r:embed="rId28">
+                      <a:extLst>
+                        <a:ext uri="{28A0092B-C50C-407E-A947-70E740481C1C}">
+                          <a14:useLocalDpi xmlns:a14="http://schemas.microsoft.com/office/drawing/2010/main" val="0"/>
+                        </a:ext>
+                      </a:extLst>
+                    </a:blip>
+                    <a:stretch>
+                      <a:fillRect/>
+                    </a:stretch>
+                  </pic:blipFill>
+                  <pic:spPr>
+                    <a:xfrm>
+                      <a:off x="0" y="0"/>
+                      <a:ext cx="8560161" cy="3796193"/>
+                    </a:xfrm>
+                    <a:prstGeom prst="rect">
+                      <a:avLst/>
+                    </a:prstGeom>
+                  </pic:spPr>
+                </pic:pic>
+              </a:graphicData>
+            </a:graphic>
+          </wp:inline>
+        </w:drawing>
       </w:r>
     </w:p>
-    <w:tbl>
-      <w:tblPr>
-        <w:tblStyle w:val="TableGrid"/>
-        <w:tblW w:w="0" w:type="auto"/>
-        <w:tblInd w:w="720" w:type="dxa"/>
-        <w:tblLook w:val="04A0" w:firstRow="1" w:lastRow="0" w:firstColumn="1" w:lastColumn="0" w:noHBand="0" w:noVBand="1"/>
-      </w:tblPr>
-      <w:tblGrid>
-        <w:gridCol w:w="2265"/>
-        <w:gridCol w:w="2288"/>
-        <w:gridCol w:w="2288"/>
-        <w:gridCol w:w="2295"/>
-      </w:tblGrid>
-      <w:tr>
-        <w:tc>
-          <w:tcPr>
-            <w:tcW w:w="2265" w:type="dxa"/>
-          </w:tcPr>
-          <w:p>
-            <w:pPr>
-              <w:pStyle w:val="ListParagraph"/>
-              <w:ind w:left="0"/>
-            </w:pPr>
-          </w:p>
-        </w:tc>
-        <w:tc>
-          <w:tcPr>
-            <w:tcW w:w="2288" w:type="dxa"/>
-          </w:tcPr>
-          <w:p>
-            <w:pPr>
-              <w:pStyle w:val="ListParagraph"/>
-              <w:ind w:left="0"/>
-            </w:pPr>
-            <w:r>
-              <w:t>2</w:t>
-            </w:r>
-            <w:r>
-              <w:t xml:space="preserve"> </w:t>
-            </w:r>
-            <w:r>
-              <w:t>GB</w:t>
-            </w:r>
-          </w:p>
-        </w:tc>
-        <w:tc>
-          <w:tcPr>
-            <w:tcW w:w="2288" w:type="dxa"/>
-          </w:tcPr>
-          <w:p>
-            <w:pPr>
-              <w:pStyle w:val="ListParagraph"/>
-              <w:ind w:left="0"/>
-            </w:pPr>
-            <w:r>
-              <w:t>3 GB</w:t>
-            </w:r>
-          </w:p>
-        </w:tc>
-        <w:tc>
-          <w:tcPr>
-            <w:tcW w:w="2295" w:type="dxa"/>
-          </w:tcPr>
-          <w:p>
-            <w:pPr>
-              <w:pStyle w:val="ListParagraph"/>
-              <w:ind w:left="0"/>
-            </w:pPr>
-            <w:r>
-              <w:t>4 GB</w:t>
-            </w:r>
-          </w:p>
-        </w:tc>
-      </w:tr>
-      <w:tr>
-        <w:tc>
-          <w:tcPr>
-            <w:tcW w:w="2265" w:type="dxa"/>
-          </w:tcPr>
-          <w:p>
-            <w:pPr>
-              <w:pStyle w:val="ListParagraph"/>
-              <w:ind w:left="0"/>
-            </w:pPr>
-            <w:r>
-              <w:rPr>
-                <w:b/>
-                <w:bCs/>
-              </w:rPr>
-              <w:t>Throughput (Req/s)</w:t>
-            </w:r>
-          </w:p>
-        </w:tc>
-        <w:tc>
-          <w:tcPr>
-            <w:tcW w:w="2288" w:type="dxa"/>
-          </w:tcPr>
-          <w:p>
-            <w:pPr>
-              <w:pStyle w:val="ListParagraph"/>
-              <w:ind w:left="0"/>
-            </w:pPr>
-            <w:r>
-              <w:t>14.8</w:t>
-            </w:r>
-          </w:p>
-        </w:tc>
-        <w:tc>
-          <w:tcPr>
-            <w:tcW w:w="2288" w:type="dxa"/>
-          </w:tcPr>
-          <w:p>
-            <w:pPr>
-              <w:pStyle w:val="ListParagraph"/>
-              <w:ind w:left="0"/>
-            </w:pPr>
-            <w:r>
-              <w:t>16.96</w:t>
-            </w:r>
-          </w:p>
-        </w:tc>
-        <w:tc>
-          <w:tcPr>
-            <w:tcW w:w="2295" w:type="dxa"/>
-          </w:tcPr>
-          <w:p>
-            <w:pPr>
-              <w:pStyle w:val="ListParagraph"/>
-              <w:ind w:left="0"/>
-            </w:pPr>
-            <w:r>
-              <w:t>17.36</w:t>
-            </w:r>
-          </w:p>
-        </w:tc>
-      </w:tr>
-      <w:tr>
-        <w:tc>
-          <w:tcPr>
-            <w:tcW w:w="2265" w:type="dxa"/>
-          </w:tcPr>
-          <w:p>
-            <w:pPr>
-              <w:pStyle w:val="ListParagraph"/>
-              <w:ind w:left="0"/>
-            </w:pPr>
-            <w:r>
-              <w:rPr>
-                <w:b/>
-                <w:bCs/>
-              </w:rPr>
-              <w:t>Response Time 95</w:t>
-            </w:r>
-            <w:r>
-              <w:rPr>
-                <w:b/>
-                <w:bCs/>
-                <w:vertAlign w:val="superscript"/>
-              </w:rPr>
-              <w:t>th</w:t>
-            </w:r>
-            <w:r>
-              <w:rPr>
-                <w:b/>
-                <w:bCs/>
-              </w:rPr>
-              <w:t xml:space="preserve"> percentile</w:t>
-            </w:r>
-          </w:p>
-        </w:tc>
-        <w:tc>
-          <w:tcPr>
-            <w:tcW w:w="2288" w:type="dxa"/>
-          </w:tcPr>
-          <w:p>
-            <w:pPr>
-              <w:pStyle w:val="ListParagraph"/>
-              <w:ind w:left="0"/>
-            </w:pPr>
-            <w:r>
-              <w:t xml:space="preserve">394.16 </w:t>
-            </w:r>
-            <w:proofErr w:type="spellStart"/>
-            <w:r>
-              <w:t>ms</w:t>
-            </w:r>
-            <w:proofErr w:type="spellEnd"/>
-          </w:p>
-        </w:tc>
-        <w:tc>
-          <w:tcPr>
-            <w:tcW w:w="2288" w:type="dxa"/>
-          </w:tcPr>
-          <w:p>
-            <w:pPr>
-              <w:pStyle w:val="ListParagraph"/>
-              <w:ind w:left="0"/>
-            </w:pPr>
-            <w:r>
-              <w:t>417.14</w:t>
-            </w:r>
-            <w:r>
-              <w:t xml:space="preserve"> </w:t>
-            </w:r>
-            <w:proofErr w:type="spellStart"/>
-            <w:r>
-              <w:t>ms</w:t>
-            </w:r>
-            <w:proofErr w:type="spellEnd"/>
-          </w:p>
-        </w:tc>
-        <w:tc>
-          <w:tcPr>
-            <w:tcW w:w="2295" w:type="dxa"/>
-          </w:tcPr>
-          <w:p>
-            <w:pPr>
-              <w:pStyle w:val="ListParagraph"/>
-              <w:ind w:left="0"/>
-            </w:pPr>
-            <w:r>
-              <w:t xml:space="preserve">341.06 </w:t>
-            </w:r>
-            <w:proofErr w:type="spellStart"/>
-            <w:r>
-              <w:t>ms</w:t>
-            </w:r>
-            <w:proofErr w:type="spellEnd"/>
-          </w:p>
-        </w:tc>
-      </w:tr>
-      <w:tr>
-        <w:tc>
-          <w:tcPr>
-            <w:tcW w:w="2265" w:type="dxa"/>
-          </w:tcPr>
-          <w:p>
-            <w:pPr>
-              <w:pStyle w:val="ListParagraph"/>
-              <w:ind w:left="0"/>
-            </w:pPr>
-            <w:r>
-              <w:rPr>
-                <w:b/>
-                <w:bCs/>
-              </w:rPr>
-              <w:t>Error Rate %</w:t>
-            </w:r>
-          </w:p>
-        </w:tc>
-        <w:tc>
-          <w:tcPr>
-            <w:tcW w:w="2288" w:type="dxa"/>
-          </w:tcPr>
-          <w:p>
-            <w:pPr>
-              <w:pStyle w:val="ListParagraph"/>
-              <w:ind w:left="0"/>
-            </w:pPr>
-            <w:r>
-              <w:t>0.26</w:t>
-            </w:r>
-          </w:p>
-        </w:tc>
-        <w:tc>
-          <w:tcPr>
-            <w:tcW w:w="2288" w:type="dxa"/>
-          </w:tcPr>
-          <w:p>
-            <w:pPr>
-              <w:pStyle w:val="ListParagraph"/>
-              <w:ind w:left="0"/>
-            </w:pPr>
-            <w:r>
-              <w:t>0.2</w:t>
-            </w:r>
-            <w:r>
-              <w:t>5</w:t>
-            </w:r>
-          </w:p>
-        </w:tc>
-        <w:tc>
-          <w:tcPr>
-            <w:tcW w:w="2295" w:type="dxa"/>
-          </w:tcPr>
-          <w:p>
-            <w:pPr>
-              <w:pStyle w:val="ListParagraph"/>
-              <w:ind w:left="0"/>
-            </w:pPr>
-            <w:r>
-              <w:t>0.26</w:t>
-            </w:r>
-          </w:p>
-        </w:tc>
-      </w:tr>
-      <w:tr>
-        <w:tc>
-          <w:tcPr>
-            <w:tcW w:w="2265" w:type="dxa"/>
-          </w:tcPr>
-          <w:p>
-            <w:pPr>
-              <w:pStyle w:val="ListParagraph"/>
-              <w:ind w:left="0"/>
-            </w:pPr>
-            <w:r>
-              <w:rPr>
-                <w:b/>
-                <w:bCs/>
-              </w:rPr>
-              <w:t>CPU usage %</w:t>
-            </w:r>
-          </w:p>
-        </w:tc>
-        <w:tc>
-          <w:tcPr>
-            <w:tcW w:w="2288" w:type="dxa"/>
-          </w:tcPr>
-          <w:p>
-            <w:pPr>
-              <w:pStyle w:val="ListParagraph"/>
-              <w:ind w:left="0"/>
-            </w:pPr>
-            <w:r>
-              <w:t>18</w:t>
-            </w:r>
-          </w:p>
-        </w:tc>
-        <w:tc>
-          <w:tcPr>
-            <w:tcW w:w="2288" w:type="dxa"/>
-          </w:tcPr>
-          <w:p>
-            <w:pPr>
-              <w:pStyle w:val="ListParagraph"/>
-              <w:ind w:left="0"/>
-            </w:pPr>
-            <w:r>
-              <w:t>28.0</w:t>
-            </w:r>
-          </w:p>
-        </w:tc>
-        <w:tc>
-          <w:tcPr>
-            <w:tcW w:w="2295" w:type="dxa"/>
-          </w:tcPr>
-          <w:p>
-            <w:pPr>
-              <w:pStyle w:val="ListParagraph"/>
-              <w:ind w:left="0"/>
-            </w:pPr>
-            <w:r>
-              <w:t>16.0</w:t>
-            </w:r>
-          </w:p>
-        </w:tc>
-      </w:tr>
-    </w:tbl>
     <w:p>
       <w:pPr>
         <w:pStyle w:val="ListParagraph"/>
@@ -5316,7 +5610,7 @@
       </w:pPr>
     </w:p>
     <w:sectPr>
-      <w:footerReference w:type="default" r:id="rId25"/>
+      <w:footerReference w:type="default" r:id="rId29"/>
       <w:pgSz w:w="15840" w:h="12240" w:orient="landscape" w:code="1"/>
       <w:pgMar w:top="720" w:right="720" w:bottom="720" w:left="720" w:header="720" w:footer="720" w:gutter="0"/>
       <w:cols w:space="720"/>
@@ -6860,6 +7154,112 @@
       <w:sz w:val="20"/>
       <w:szCs w:val="20"/>
     </w:rPr>
+  </w:style>
+  <w:style w:type="table" w:styleId="GridTable5Dark-Accent5">
+    <w:name w:val="Grid Table 5 Dark Accent 5"/>
+    <w:basedOn w:val="TableNormal"/>
+    <w:uiPriority w:val="50"/>
+    <w:rsid w:val="00C5204E"/>
+    <w:pPr>
+      <w:spacing w:after="0" w:line="240" w:lineRule="auto"/>
+    </w:pPr>
+    <w:tblPr>
+      <w:tblStyleRowBandSize w:val="1"/>
+      <w:tblStyleColBandSize w:val="1"/>
+      <w:tblBorders>
+        <w:top w:val="single" w:sz="4" w:space="0" w:color="FFFFFF" w:themeColor="background1"/>
+        <w:left w:val="single" w:sz="4" w:space="0" w:color="FFFFFF" w:themeColor="background1"/>
+        <w:bottom w:val="single" w:sz="4" w:space="0" w:color="FFFFFF" w:themeColor="background1"/>
+        <w:right w:val="single" w:sz="4" w:space="0" w:color="FFFFFF" w:themeColor="background1"/>
+        <w:insideH w:val="single" w:sz="4" w:space="0" w:color="FFFFFF" w:themeColor="background1"/>
+        <w:insideV w:val="single" w:sz="4" w:space="0" w:color="FFFFFF" w:themeColor="background1"/>
+      </w:tblBorders>
+    </w:tblPr>
+    <w:tcPr>
+      <w:shd w:val="clear" w:color="auto" w:fill="DEEAF6" w:themeFill="accent5" w:themeFillTint="33"/>
+    </w:tcPr>
+    <w:tblStylePr w:type="firstRow">
+      <w:rPr>
+        <w:b/>
+        <w:bCs/>
+        <w:color w:val="FFFFFF" w:themeColor="background1"/>
+      </w:rPr>
+      <w:tblPr/>
+      <w:tcPr>
+        <w:tcBorders>
+          <w:top w:val="single" w:sz="4" w:space="0" w:color="FFFFFF" w:themeColor="background1"/>
+          <w:left w:val="single" w:sz="4" w:space="0" w:color="FFFFFF" w:themeColor="background1"/>
+          <w:right w:val="single" w:sz="4" w:space="0" w:color="FFFFFF" w:themeColor="background1"/>
+          <w:insideH w:val="nil"/>
+          <w:insideV w:val="nil"/>
+        </w:tcBorders>
+        <w:shd w:val="clear" w:color="auto" w:fill="5B9BD5" w:themeFill="accent5"/>
+      </w:tcPr>
+    </w:tblStylePr>
+    <w:tblStylePr w:type="lastRow">
+      <w:rPr>
+        <w:b/>
+        <w:bCs/>
+        <w:color w:val="FFFFFF" w:themeColor="background1"/>
+      </w:rPr>
+      <w:tblPr/>
+      <w:tcPr>
+        <w:tcBorders>
+          <w:left w:val="single" w:sz="4" w:space="0" w:color="FFFFFF" w:themeColor="background1"/>
+          <w:bottom w:val="single" w:sz="4" w:space="0" w:color="FFFFFF" w:themeColor="background1"/>
+          <w:right w:val="single" w:sz="4" w:space="0" w:color="FFFFFF" w:themeColor="background1"/>
+          <w:insideH w:val="nil"/>
+          <w:insideV w:val="nil"/>
+        </w:tcBorders>
+        <w:shd w:val="clear" w:color="auto" w:fill="5B9BD5" w:themeFill="accent5"/>
+      </w:tcPr>
+    </w:tblStylePr>
+    <w:tblStylePr w:type="firstCol">
+      <w:rPr>
+        <w:b/>
+        <w:bCs/>
+        <w:color w:val="FFFFFF" w:themeColor="background1"/>
+      </w:rPr>
+      <w:tblPr/>
+      <w:tcPr>
+        <w:tcBorders>
+          <w:top w:val="single" w:sz="4" w:space="0" w:color="FFFFFF" w:themeColor="background1"/>
+          <w:left w:val="single" w:sz="4" w:space="0" w:color="FFFFFF" w:themeColor="background1"/>
+          <w:bottom w:val="single" w:sz="4" w:space="0" w:color="FFFFFF" w:themeColor="background1"/>
+          <w:insideV w:val="nil"/>
+        </w:tcBorders>
+        <w:shd w:val="clear" w:color="auto" w:fill="5B9BD5" w:themeFill="accent5"/>
+      </w:tcPr>
+    </w:tblStylePr>
+    <w:tblStylePr w:type="lastCol">
+      <w:rPr>
+        <w:b/>
+        <w:bCs/>
+        <w:color w:val="FFFFFF" w:themeColor="background1"/>
+      </w:rPr>
+      <w:tblPr/>
+      <w:tcPr>
+        <w:tcBorders>
+          <w:top w:val="single" w:sz="4" w:space="0" w:color="FFFFFF" w:themeColor="background1"/>
+          <w:bottom w:val="single" w:sz="4" w:space="0" w:color="FFFFFF" w:themeColor="background1"/>
+          <w:right w:val="single" w:sz="4" w:space="0" w:color="FFFFFF" w:themeColor="background1"/>
+          <w:insideV w:val="nil"/>
+        </w:tcBorders>
+        <w:shd w:val="clear" w:color="auto" w:fill="5B9BD5" w:themeFill="accent5"/>
+      </w:tcPr>
+    </w:tblStylePr>
+    <w:tblStylePr w:type="band1Vert">
+      <w:tblPr/>
+      <w:tcPr>
+        <w:shd w:val="clear" w:color="auto" w:fill="BDD6EE" w:themeFill="accent5" w:themeFillTint="66"/>
+      </w:tcPr>
+    </w:tblStylePr>
+    <w:tblStylePr w:type="band1Horz">
+      <w:tblPr/>
+      <w:tcPr>
+        <w:shd w:val="clear" w:color="auto" w:fill="BDD6EE" w:themeFill="accent5" w:themeFillTint="66"/>
+      </w:tcPr>
+    </w:tblStylePr>
   </w:style>
 </w:styles>
 </file>

</xml_diff>